<commit_message>
Deployment View description: part 2
</commit_message>
<xml_diff>
--- a/Design Document.docx
+++ b/Design Document.docx
@@ -2712,6 +2712,113 @@
     </w:p>
     <w:p>
       <w:pPr>
+        <w:pStyle w:val="Normal"/>
+        <w:rPr/>
+      </w:pPr>
+      <w:r>
+        <w:rPr/>
+      </w:r>
+    </w:p>
+    <w:p>
+      <w:pPr>
+        <w:pStyle w:val="Normal"/>
+        <w:rPr/>
+      </w:pPr>
+      <w:r>
+        <w:rPr/>
+        <w:t>Recommended implementation</w:t>
+      </w:r>
+    </w:p>
+    <w:p>
+      <w:pPr>
+        <w:pStyle w:val="Normal"/>
+        <w:numPr>
+          <w:ilvl w:val="0"/>
+          <w:numId w:val="7"/>
+        </w:numPr>
+        <w:rPr/>
+      </w:pPr>
+      <w:r>
+        <w:rPr/>
+        <w:t xml:space="preserve">Client tier: </w:t>
+      </w:r>
+      <w:r>
+        <w:rPr/>
+        <w:t>simply a web browser: no implementation on our part.</w:t>
+      </w:r>
+    </w:p>
+    <w:p>
+      <w:pPr>
+        <w:pStyle w:val="Normal"/>
+        <w:numPr>
+          <w:ilvl w:val="0"/>
+          <w:numId w:val="7"/>
+        </w:numPr>
+        <w:rPr/>
+      </w:pPr>
+      <w:r>
+        <w:rPr/>
+        <w:t xml:space="preserve">Web tier: the web pages may be implemented using HTML 5.0, Java Script and CSS. </w:t>
+      </w:r>
+    </w:p>
+    <w:p>
+      <w:pPr>
+        <w:pStyle w:val="Normal"/>
+        <w:numPr>
+          <w:ilvl w:val="0"/>
+          <w:numId w:val="7"/>
+        </w:numPr>
+        <w:rPr/>
+      </w:pPr>
+      <w:r>
+        <w:rPr/>
+        <w:t>Script engine tier: the dynamic content of web pages may be generated using Java servlets.</w:t>
+      </w:r>
+    </w:p>
+    <w:p>
+      <w:pPr>
+        <w:pStyle w:val="Normal"/>
+        <w:numPr>
+          <w:ilvl w:val="0"/>
+          <w:numId w:val="7"/>
+        </w:numPr>
+        <w:rPr/>
+      </w:pPr>
+      <w:r>
+        <w:rPr/>
+        <w:t>Application tier: The EJB application server uses stateless java beans and stores the data (and the state with the client) on the database using JPA and mapping the object with the data through entity beans.</w:t>
+      </w:r>
+    </w:p>
+    <w:p>
+      <w:pPr>
+        <w:pStyle w:val="Normal"/>
+        <w:numPr>
+          <w:ilvl w:val="0"/>
+          <w:numId w:val="7"/>
+        </w:numPr>
+        <w:rPr/>
+      </w:pPr>
+      <w:r>
+        <w:rPr/>
+        <w:t>Data tier: the database may be implemented with Oracle database 12c.</w:t>
+      </w:r>
+    </w:p>
+    <w:p>
+      <w:pPr>
+        <w:pStyle w:val="Normal"/>
+        <w:numPr>
+          <w:ilvl w:val="0"/>
+          <w:numId w:val="7"/>
+        </w:numPr>
+        <w:rPr/>
+      </w:pPr>
+      <w:r>
+        <w:rPr/>
+        <w:t>For web, script engine, application and data tier a server such as Oracle SPARC T7 may be a good solution because it suits well with JEE applications and Oracle DBMSes.</w:t>
+      </w:r>
+    </w:p>
+    <w:p>
+      <w:pPr>
         <w:pStyle w:val="Titolo2"/>
         <w:rPr>
           <w:lang w:val="en-US"/>
@@ -3743,6 +3850,143 @@
     </w:lvl>
   </w:abstractNum>
   <w:abstractNum w:abstractNumId="7">
+    <w:lvl w:ilvl="0">
+      <w:start w:val="1"/>
+      <w:numFmt w:val="bullet"/>
+      <w:lvlText w:val=""/>
+      <w:lvlJc w:val="left"/>
+      <w:pPr>
+        <w:tabs>
+          <w:tab w:val="num" w:pos="720"/>
+        </w:tabs>
+        <w:ind w:left="720" w:hanging="360"/>
+      </w:pPr>
+      <w:rPr>
+        <w:rFonts w:ascii="Symbol" w:hAnsi="Symbol" w:cs="Symbol" w:hint="default"/>
+      </w:rPr>
+    </w:lvl>
+    <w:lvl w:ilvl="1">
+      <w:start w:val="1"/>
+      <w:numFmt w:val="bullet"/>
+      <w:lvlText w:val="◦"/>
+      <w:lvlJc w:val="left"/>
+      <w:pPr>
+        <w:tabs>
+          <w:tab w:val="num" w:pos="1080"/>
+        </w:tabs>
+        <w:ind w:left="1080" w:hanging="360"/>
+      </w:pPr>
+      <w:rPr>
+        <w:rFonts w:ascii="OpenSymbol" w:hAnsi="OpenSymbol" w:cs="OpenSymbol" w:hint="default"/>
+      </w:rPr>
+    </w:lvl>
+    <w:lvl w:ilvl="2">
+      <w:start w:val="1"/>
+      <w:numFmt w:val="bullet"/>
+      <w:lvlText w:val="▪"/>
+      <w:lvlJc w:val="left"/>
+      <w:pPr>
+        <w:tabs>
+          <w:tab w:val="num" w:pos="1440"/>
+        </w:tabs>
+        <w:ind w:left="1440" w:hanging="360"/>
+      </w:pPr>
+      <w:rPr>
+        <w:rFonts w:ascii="OpenSymbol" w:hAnsi="OpenSymbol" w:cs="OpenSymbol" w:hint="default"/>
+      </w:rPr>
+    </w:lvl>
+    <w:lvl w:ilvl="3">
+      <w:start w:val="1"/>
+      <w:numFmt w:val="bullet"/>
+      <w:lvlText w:val=""/>
+      <w:lvlJc w:val="left"/>
+      <w:pPr>
+        <w:tabs>
+          <w:tab w:val="num" w:pos="1800"/>
+        </w:tabs>
+        <w:ind w:left="1800" w:hanging="360"/>
+      </w:pPr>
+      <w:rPr>
+        <w:rFonts w:ascii="Symbol" w:hAnsi="Symbol" w:cs="Symbol" w:hint="default"/>
+      </w:rPr>
+    </w:lvl>
+    <w:lvl w:ilvl="4">
+      <w:start w:val="1"/>
+      <w:numFmt w:val="bullet"/>
+      <w:lvlText w:val="◦"/>
+      <w:lvlJc w:val="left"/>
+      <w:pPr>
+        <w:tabs>
+          <w:tab w:val="num" w:pos="2160"/>
+        </w:tabs>
+        <w:ind w:left="2160" w:hanging="360"/>
+      </w:pPr>
+      <w:rPr>
+        <w:rFonts w:ascii="OpenSymbol" w:hAnsi="OpenSymbol" w:cs="OpenSymbol" w:hint="default"/>
+      </w:rPr>
+    </w:lvl>
+    <w:lvl w:ilvl="5">
+      <w:start w:val="1"/>
+      <w:numFmt w:val="bullet"/>
+      <w:lvlText w:val="▪"/>
+      <w:lvlJc w:val="left"/>
+      <w:pPr>
+        <w:tabs>
+          <w:tab w:val="num" w:pos="2520"/>
+        </w:tabs>
+        <w:ind w:left="2520" w:hanging="360"/>
+      </w:pPr>
+      <w:rPr>
+        <w:rFonts w:ascii="OpenSymbol" w:hAnsi="OpenSymbol" w:cs="OpenSymbol" w:hint="default"/>
+      </w:rPr>
+    </w:lvl>
+    <w:lvl w:ilvl="6">
+      <w:start w:val="1"/>
+      <w:numFmt w:val="bullet"/>
+      <w:lvlText w:val=""/>
+      <w:lvlJc w:val="left"/>
+      <w:pPr>
+        <w:tabs>
+          <w:tab w:val="num" w:pos="2880"/>
+        </w:tabs>
+        <w:ind w:left="2880" w:hanging="360"/>
+      </w:pPr>
+      <w:rPr>
+        <w:rFonts w:ascii="Symbol" w:hAnsi="Symbol" w:cs="Symbol" w:hint="default"/>
+      </w:rPr>
+    </w:lvl>
+    <w:lvl w:ilvl="7">
+      <w:start w:val="1"/>
+      <w:numFmt w:val="bullet"/>
+      <w:lvlText w:val="◦"/>
+      <w:lvlJc w:val="left"/>
+      <w:pPr>
+        <w:tabs>
+          <w:tab w:val="num" w:pos="3240"/>
+        </w:tabs>
+        <w:ind w:left="3240" w:hanging="360"/>
+      </w:pPr>
+      <w:rPr>
+        <w:rFonts w:ascii="OpenSymbol" w:hAnsi="OpenSymbol" w:cs="OpenSymbol" w:hint="default"/>
+      </w:rPr>
+    </w:lvl>
+    <w:lvl w:ilvl="8">
+      <w:start w:val="1"/>
+      <w:numFmt w:val="bullet"/>
+      <w:lvlText w:val="▪"/>
+      <w:lvlJc w:val="left"/>
+      <w:pPr>
+        <w:tabs>
+          <w:tab w:val="num" w:pos="3600"/>
+        </w:tabs>
+        <w:ind w:left="3600" w:hanging="360"/>
+      </w:pPr>
+      <w:rPr>
+        <w:rFonts w:ascii="OpenSymbol" w:hAnsi="OpenSymbol" w:cs="OpenSymbol" w:hint="default"/>
+      </w:rPr>
+    </w:lvl>
+  </w:abstractNum>
+  <w:abstractNum w:abstractNumId="8">
     <w:lvl w:ilvl="0">
       <w:start w:val="1"/>
       <w:numFmt w:val="none"/>
@@ -3881,6 +4125,9 @@
   </w:num>
   <w:num w:numId="7">
     <w:abstractNumId w:val="7"/>
+  </w:num>
+  <w:num w:numId="8">
+    <w:abstractNumId w:val="8"/>
   </w:num>
 </w:numbering>
 </file>

</xml_diff>

<commit_message>
First algorithm design and architecture review
</commit_message>
<xml_diff>
--- a/Design Document.docx
+++ b/Design Document.docx
@@ -57,7 +57,7 @@
       <w:r>
         <w:rPr>
           <w:noProof/>
-          <w:lang w:val="en-US"/>
+          <w:lang w:val="it-IT" w:eastAsia="it-IT"/>
         </w:rPr>
         <w:drawing>
           <wp:inline distT="114300" distB="114300" distL="114300" distR="114300">
@@ -1020,7 +1020,7 @@
     </w:p>
     <w:p>
       <w:pPr>
-        <w:pStyle w:val="NormalWeb"/>
+        <w:pStyle w:val="NormaleWeb"/>
         <w:spacing w:before="280"/>
         <w:rPr>
           <w:rFonts w:ascii="Arial" w:hAnsi="Arial" w:cs="Arial"/>
@@ -1041,7 +1041,7 @@
     </w:p>
     <w:p>
       <w:pPr>
-        <w:pStyle w:val="NormalWeb"/>
+        <w:pStyle w:val="NormaleWeb"/>
         <w:spacing w:before="280"/>
         <w:rPr>
           <w:rFonts w:ascii="Arial" w:hAnsi="Arial" w:cs="Arial"/>
@@ -1098,7 +1098,7 @@
     </w:p>
     <w:p>
       <w:pPr>
-        <w:pStyle w:val="NormalWeb"/>
+        <w:pStyle w:val="NormaleWeb"/>
         <w:spacing w:before="280"/>
         <w:rPr>
           <w:rFonts w:ascii="Arial" w:hAnsi="Arial" w:cs="Arial"/>
@@ -1139,7 +1139,7 @@
     </w:p>
     <w:p>
       <w:pPr>
-        <w:pStyle w:val="NormalWeb"/>
+        <w:pStyle w:val="NormaleWeb"/>
         <w:spacing w:before="280"/>
         <w:rPr>
           <w:rFonts w:ascii="Arial" w:hAnsi="Arial" w:cs="Arial"/>
@@ -1160,7 +1160,7 @@
     </w:p>
     <w:p>
       <w:pPr>
-        <w:pStyle w:val="NormalWeb"/>
+        <w:pStyle w:val="NormaleWeb"/>
         <w:numPr>
           <w:ilvl w:val="0"/>
           <w:numId w:val="1"/>
@@ -1186,7 +1186,7 @@
     </w:p>
     <w:p>
       <w:pPr>
-        <w:pStyle w:val="NormalWeb"/>
+        <w:pStyle w:val="NormaleWeb"/>
         <w:numPr>
           <w:ilvl w:val="0"/>
           <w:numId w:val="1"/>
@@ -1212,7 +1212,7 @@
     </w:p>
     <w:p>
       <w:pPr>
-        <w:pStyle w:val="NormalWeb"/>
+        <w:pStyle w:val="NormaleWeb"/>
         <w:numPr>
           <w:ilvl w:val="0"/>
           <w:numId w:val="1"/>
@@ -1238,7 +1238,7 @@
     </w:p>
     <w:p>
       <w:pPr>
-        <w:pStyle w:val="NormalWeb"/>
+        <w:pStyle w:val="NormaleWeb"/>
         <w:spacing w:before="280"/>
         <w:rPr>
           <w:rFonts w:ascii="Arial" w:hAnsi="Arial" w:cs="Arial"/>
@@ -1259,7 +1259,7 @@
     </w:p>
     <w:p>
       <w:pPr>
-        <w:pStyle w:val="NormalWeb"/>
+        <w:pStyle w:val="NormaleWeb"/>
         <w:spacing w:before="280"/>
         <w:rPr>
           <w:rFonts w:ascii="Arial" w:hAnsi="Arial" w:cs="Arial"/>
@@ -1320,7 +1320,7 @@
     </w:p>
     <w:p>
       <w:pPr>
-        <w:pStyle w:val="NormalWeb"/>
+        <w:pStyle w:val="NormaleWeb"/>
         <w:spacing w:before="280"/>
         <w:rPr>
           <w:rFonts w:ascii="Arial" w:hAnsi="Arial" w:cs="Arial"/>
@@ -1341,7 +1341,7 @@
     </w:p>
     <w:p>
       <w:pPr>
-        <w:pStyle w:val="NormalWeb"/>
+        <w:pStyle w:val="NormaleWeb"/>
         <w:spacing w:before="280"/>
         <w:rPr>
           <w:rFonts w:ascii="Arial" w:hAnsi="Arial" w:cs="Arial"/>
@@ -1362,7 +1362,7 @@
     </w:p>
     <w:p>
       <w:pPr>
-        <w:pStyle w:val="NormalWeb"/>
+        <w:pStyle w:val="NormaleWeb"/>
         <w:spacing w:before="280"/>
         <w:rPr>
           <w:rFonts w:ascii="Arial" w:hAnsi="Arial" w:cs="Arial"/>
@@ -1425,7 +1425,7 @@
     </w:p>
     <w:p>
       <w:pPr>
-        <w:pStyle w:val="NormalWeb"/>
+        <w:pStyle w:val="NormaleWeb"/>
         <w:numPr>
           <w:ilvl w:val="0"/>
           <w:numId w:val="2"/>
@@ -1451,7 +1451,7 @@
     </w:p>
     <w:p>
       <w:pPr>
-        <w:pStyle w:val="NormalWeb"/>
+        <w:pStyle w:val="NormaleWeb"/>
         <w:numPr>
           <w:ilvl w:val="0"/>
           <w:numId w:val="2"/>
@@ -1477,7 +1477,7 @@
     </w:p>
     <w:p>
       <w:pPr>
-        <w:pStyle w:val="NormalWeb"/>
+        <w:pStyle w:val="NormaleWeb"/>
         <w:numPr>
           <w:ilvl w:val="0"/>
           <w:numId w:val="2"/>
@@ -1503,7 +1503,7 @@
     </w:p>
     <w:p>
       <w:pPr>
-        <w:pStyle w:val="NormalWeb"/>
+        <w:pStyle w:val="NormaleWeb"/>
         <w:numPr>
           <w:ilvl w:val="0"/>
           <w:numId w:val="2"/>
@@ -1549,7 +1549,7 @@
     </w:p>
     <w:p>
       <w:pPr>
-        <w:pStyle w:val="NormalWeb"/>
+        <w:pStyle w:val="NormaleWeb"/>
         <w:spacing w:before="280"/>
         <w:rPr>
           <w:rFonts w:ascii="Arial" w:hAnsi="Arial" w:cs="Arial"/>
@@ -1570,7 +1570,7 @@
     </w:p>
     <w:p>
       <w:pPr>
-        <w:pStyle w:val="NormalWeb"/>
+        <w:pStyle w:val="NormaleWeb"/>
         <w:spacing w:before="280"/>
         <w:rPr>
           <w:rFonts w:ascii="Arial" w:hAnsi="Arial" w:cs="Arial"/>
@@ -1591,7 +1591,7 @@
     </w:p>
     <w:p>
       <w:pPr>
-        <w:pStyle w:val="NormalWeb"/>
+        <w:pStyle w:val="NormaleWeb"/>
         <w:spacing w:before="280"/>
         <w:rPr>
           <w:rFonts w:ascii="Arial" w:hAnsi="Arial" w:cs="Arial"/>
@@ -1612,7 +1612,7 @@
     </w:p>
     <w:p>
       <w:pPr>
-        <w:pStyle w:val="NormalWeb"/>
+        <w:pStyle w:val="NormaleWeb"/>
         <w:spacing w:before="280"/>
         <w:rPr>
           <w:rFonts w:ascii="Arial" w:hAnsi="Arial" w:cs="Arial"/>
@@ -1653,7 +1653,7 @@
     </w:p>
     <w:p>
       <w:pPr>
-        <w:pStyle w:val="NormalWeb"/>
+        <w:pStyle w:val="NormaleWeb"/>
         <w:spacing w:before="280"/>
         <w:rPr>
           <w:rFonts w:ascii="Arial" w:hAnsi="Arial" w:cs="Arial"/>
@@ -1714,7 +1714,7 @@
     </w:p>
     <w:p>
       <w:pPr>
-        <w:pStyle w:val="NormalWeb"/>
+        <w:pStyle w:val="NormaleWeb"/>
         <w:spacing w:before="280"/>
         <w:rPr>
           <w:rFonts w:ascii="Arial" w:hAnsi="Arial" w:cs="Arial"/>
@@ -1775,7 +1775,7 @@
     </w:p>
     <w:p>
       <w:pPr>
-        <w:pStyle w:val="NormalWeb"/>
+        <w:pStyle w:val="NormaleWeb"/>
         <w:spacing w:before="280"/>
         <w:rPr>
           <w:rFonts w:ascii="Arial" w:hAnsi="Arial" w:cs="Arial"/>
@@ -1832,7 +1832,7 @@
     </w:p>
     <w:p>
       <w:pPr>
-        <w:pStyle w:val="ListParagraph"/>
+        <w:pStyle w:val="Paragrafoelenco"/>
         <w:numPr>
           <w:ilvl w:val="0"/>
           <w:numId w:val="3"/>
@@ -1905,7 +1905,7 @@
     </w:p>
     <w:p>
       <w:pPr>
-        <w:pStyle w:val="ListParagraph"/>
+        <w:pStyle w:val="Paragrafoelenco"/>
         <w:numPr>
           <w:ilvl w:val="0"/>
           <w:numId w:val="3"/>
@@ -1932,7 +1932,7 @@
     </w:p>
     <w:p>
       <w:pPr>
-        <w:pStyle w:val="ListParagraph"/>
+        <w:pStyle w:val="Paragrafoelenco"/>
         <w:numPr>
           <w:ilvl w:val="0"/>
           <w:numId w:val="4"/>
@@ -1959,7 +1959,7 @@
     </w:p>
     <w:p>
       <w:pPr>
-        <w:pStyle w:val="ListParagraph"/>
+        <w:pStyle w:val="Paragrafoelenco"/>
         <w:numPr>
           <w:ilvl w:val="0"/>
           <w:numId w:val="4"/>
@@ -1986,7 +1986,7 @@
     </w:p>
     <w:p>
       <w:pPr>
-        <w:pStyle w:val="ListParagraph"/>
+        <w:pStyle w:val="Paragrafoelenco"/>
         <w:numPr>
           <w:ilvl w:val="0"/>
           <w:numId w:val="4"/>
@@ -2013,7 +2013,7 @@
     </w:p>
     <w:p>
       <w:pPr>
-        <w:pStyle w:val="ListParagraph"/>
+        <w:pStyle w:val="Paragrafoelenco"/>
         <w:numPr>
           <w:ilvl w:val="0"/>
           <w:numId w:val="4"/>
@@ -2040,7 +2040,7 @@
     </w:p>
     <w:p>
       <w:pPr>
-        <w:pStyle w:val="ListParagraph"/>
+        <w:pStyle w:val="Paragrafoelenco"/>
         <w:numPr>
           <w:ilvl w:val="0"/>
           <w:numId w:val="4"/>
@@ -2067,7 +2067,7 @@
     </w:p>
     <w:p>
       <w:pPr>
-        <w:pStyle w:val="ListParagraph"/>
+        <w:pStyle w:val="Paragrafoelenco"/>
         <w:numPr>
           <w:ilvl w:val="0"/>
           <w:numId w:val="4"/>
@@ -2094,7 +2094,7 @@
     </w:p>
     <w:p>
       <w:pPr>
-        <w:pStyle w:val="ListParagraph"/>
+        <w:pStyle w:val="Paragrafoelenco"/>
         <w:numPr>
           <w:ilvl w:val="0"/>
           <w:numId w:val="4"/>
@@ -2116,7 +2116,7 @@
     </w:p>
     <w:p>
       <w:pPr>
-        <w:pStyle w:val="ListParagraph"/>
+        <w:pStyle w:val="Paragrafoelenco"/>
         <w:numPr>
           <w:ilvl w:val="0"/>
           <w:numId w:val="3"/>
@@ -2143,7 +2143,7 @@
     </w:p>
     <w:p>
       <w:pPr>
-        <w:pStyle w:val="ListParagraph"/>
+        <w:pStyle w:val="Paragrafoelenco"/>
         <w:numPr>
           <w:ilvl w:val="0"/>
           <w:numId w:val="3"/>
@@ -2170,7 +2170,7 @@
     </w:p>
     <w:p>
       <w:pPr>
-        <w:pStyle w:val="ListParagraph"/>
+        <w:pStyle w:val="Paragrafoelenco"/>
         <w:numPr>
           <w:ilvl w:val="0"/>
           <w:numId w:val="3"/>
@@ -2197,7 +2197,7 @@
     </w:p>
     <w:p>
       <w:pPr>
-        <w:pStyle w:val="ListParagraph"/>
+        <w:pStyle w:val="Paragrafoelenco"/>
         <w:numPr>
           <w:ilvl w:val="0"/>
           <w:numId w:val="3"/>
@@ -2237,7 +2237,7 @@
     </w:p>
     <w:p>
       <w:pPr>
-        <w:pStyle w:val="ListParagraph"/>
+        <w:pStyle w:val="Paragrafoelenco"/>
         <w:spacing w:line="240" w:lineRule="auto"/>
         <w:rPr>
           <w:lang w:val="en-US"/>
@@ -2257,6 +2257,7 @@
         <w:rPr>
           <w:lang w:val="en-US"/>
         </w:rPr>
+        <w:lastRenderedPageBreak/>
         <w:t xml:space="preserve">2. Architectural Design </w:t>
       </w:r>
     </w:p>
@@ -2278,6 +2279,61 @@
     </w:p>
     <w:p>
       <w:pPr>
+        <w:pStyle w:val="Titolo21"/>
+        <w:rPr>
+          <w:lang w:val="en-US"/>
+        </w:rPr>
+      </w:pPr>
+      <w:r>
+        <w:rPr>
+          <w:noProof/>
+          <w:lang w:val="it-IT" w:eastAsia="it-IT"/>
+        </w:rPr>
+        <w:drawing>
+          <wp:inline distT="0" distB="0" distL="0" distR="0">
+            <wp:extent cx="5731510" cy="3223895"/>
+            <wp:effectExtent l="0" t="0" r="2540" b="0"/>
+            <wp:docPr id="8" name="Immagine 8"/>
+            <wp:cNvGraphicFramePr>
+              <a:graphicFrameLocks xmlns:a="http://schemas.openxmlformats.org/drawingml/2006/main" noChangeAspect="1"/>
+            </wp:cNvGraphicFramePr>
+            <a:graphic xmlns:a="http://schemas.openxmlformats.org/drawingml/2006/main">
+              <a:graphicData uri="http://schemas.openxmlformats.org/drawingml/2006/picture">
+                <pic:pic xmlns:pic="http://schemas.openxmlformats.org/drawingml/2006/picture">
+                  <pic:nvPicPr>
+                    <pic:cNvPr id="8" name="Schema Overview.png"/>
+                    <pic:cNvPicPr/>
+                  </pic:nvPicPr>
+                  <pic:blipFill>
+                    <a:blip r:embed="rId6" cstate="print">
+                      <a:extLst>
+                        <a:ext uri="{28A0092B-C50C-407E-A947-70E740481C1C}">
+                          <a14:useLocalDpi xmlns:a14="http://schemas.microsoft.com/office/drawing/2010/main" val="0"/>
+                        </a:ext>
+                      </a:extLst>
+                    </a:blip>
+                    <a:stretch>
+                      <a:fillRect/>
+                    </a:stretch>
+                  </pic:blipFill>
+                  <pic:spPr>
+                    <a:xfrm>
+                      <a:off x="0" y="0"/>
+                      <a:ext cx="5731510" cy="3223895"/>
+                    </a:xfrm>
+                    <a:prstGeom prst="rect">
+                      <a:avLst/>
+                    </a:prstGeom>
+                  </pic:spPr>
+                </pic:pic>
+              </a:graphicData>
+            </a:graphic>
+          </wp:inline>
+        </w:drawing>
+      </w:r>
+    </w:p>
+    <w:p>
+      <w:pPr>
         <w:rPr>
           <w:lang w:val="en-US"/>
         </w:rPr>
@@ -2288,8 +2344,240 @@
         <w:rPr>
           <w:lang w:val="en-US"/>
         </w:rPr>
-        <w:t>High-level components and their interaction</w:t>
-      </w:r>
+        <w:t>The system architecture is divided into 4 tiers and it is based on JEE framework.</w:t>
+      </w:r>
+    </w:p>
+    <w:p>
+      <w:pPr>
+        <w:numPr>
+          <w:ilvl w:val="0"/>
+          <w:numId w:val="6"/>
+        </w:numPr>
+        <w:rPr>
+          <w:lang w:val="en-US"/>
+        </w:rPr>
+      </w:pPr>
+      <w:r>
+        <w:rPr>
+          <w:lang w:val="en-US"/>
+        </w:rPr>
+        <w:t>The first tier is the client tier: the web application on the customer's device.</w:t>
+      </w:r>
+    </w:p>
+    <w:p>
+      <w:pPr>
+        <w:numPr>
+          <w:ilvl w:val="0"/>
+          <w:numId w:val="6"/>
+        </w:numPr>
+        <w:rPr>
+          <w:lang w:val="en-US"/>
+        </w:rPr>
+      </w:pPr>
+      <w:r>
+        <w:rPr>
+          <w:lang w:val="en-US"/>
+        </w:rPr>
+        <w:t xml:space="preserve">The web tier (tier 2) contains the web server implemented with the Apache HTTP platform, which is composed of the static content module, and </w:t>
+      </w:r>
+      <w:proofErr w:type="spellStart"/>
+      <w:r>
+        <w:rPr>
+          <w:lang w:val="en-US"/>
+        </w:rPr>
+        <w:t>mod_jk</w:t>
+      </w:r>
+      <w:proofErr w:type="spellEnd"/>
+      <w:r>
+        <w:rPr>
+          <w:lang w:val="en-US"/>
+        </w:rPr>
+        <w:t xml:space="preserve"> and </w:t>
+      </w:r>
+      <w:proofErr w:type="spellStart"/>
+      <w:r>
+        <w:rPr>
+          <w:lang w:val="en-US"/>
+        </w:rPr>
+        <w:t>mod_proxy_balancer</w:t>
+      </w:r>
+      <w:proofErr w:type="spellEnd"/>
+      <w:r>
+        <w:rPr>
+          <w:lang w:val="en-US"/>
+        </w:rPr>
+        <w:t xml:space="preserve">, </w:t>
+      </w:r>
+      <w:proofErr w:type="gramStart"/>
+      <w:r>
+        <w:rPr>
+          <w:lang w:val="en-US"/>
+        </w:rPr>
+        <w:t>connectors which</w:t>
+      </w:r>
+      <w:proofErr w:type="gramEnd"/>
+      <w:r>
+        <w:rPr>
+          <w:lang w:val="en-US"/>
+        </w:rPr>
+        <w:t xml:space="preserve"> are used respectively for the connection with the servlet server and the load balancer.</w:t>
+      </w:r>
+    </w:p>
+    <w:p>
+      <w:pPr>
+        <w:numPr>
+          <w:ilvl w:val="0"/>
+          <w:numId w:val="6"/>
+        </w:numPr>
+        <w:rPr>
+          <w:lang w:val="en-US"/>
+        </w:rPr>
+      </w:pPr>
+      <w:r>
+        <w:rPr>
+          <w:lang w:val="en-US"/>
+        </w:rPr>
+        <w:t xml:space="preserve">The application tier (tier 3) consists of </w:t>
+      </w:r>
+      <w:proofErr w:type="spellStart"/>
+      <w:proofErr w:type="gramStart"/>
+      <w:r>
+        <w:rPr>
+          <w:lang w:val="en-US"/>
+        </w:rPr>
+        <w:t>JBoss</w:t>
+      </w:r>
+      <w:proofErr w:type="spellEnd"/>
+      <w:r>
+        <w:rPr>
+          <w:lang w:val="en-US"/>
+        </w:rPr>
+        <w:t xml:space="preserve"> which</w:t>
+      </w:r>
+      <w:proofErr w:type="gramEnd"/>
+      <w:r>
+        <w:rPr>
+          <w:lang w:val="en-US"/>
+        </w:rPr>
+        <w:t xml:space="preserve"> handles the java beans and all the business logic.</w:t>
+      </w:r>
+    </w:p>
+    <w:p>
+      <w:pPr>
+        <w:numPr>
+          <w:ilvl w:val="0"/>
+          <w:numId w:val="6"/>
+        </w:numPr>
+        <w:rPr>
+          <w:lang w:val="en-US"/>
+        </w:rPr>
+      </w:pPr>
+      <w:r>
+        <w:rPr>
+          <w:lang w:val="en-US"/>
+        </w:rPr>
+        <w:t xml:space="preserve">The </w:t>
+      </w:r>
+      <w:proofErr w:type="gramStart"/>
+      <w:r>
+        <w:rPr>
+          <w:lang w:val="en-US"/>
+        </w:rPr>
+        <w:t>data tier (tier 4) is mainly composed by the Database Server</w:t>
+      </w:r>
+      <w:proofErr w:type="gramEnd"/>
+      <w:r>
+        <w:rPr>
+          <w:lang w:val="en-US"/>
+        </w:rPr>
+        <w:t xml:space="preserve">. The communication between tier 3 and tier 4 is performed via JDBC </w:t>
+      </w:r>
+      <w:proofErr w:type="gramStart"/>
+      <w:r>
+        <w:rPr>
+          <w:lang w:val="en-US"/>
+        </w:rPr>
+        <w:t>connector which</w:t>
+      </w:r>
+      <w:proofErr w:type="gramEnd"/>
+      <w:r>
+        <w:rPr>
+          <w:lang w:val="en-US"/>
+        </w:rPr>
+        <w:t xml:space="preserve"> uses </w:t>
+      </w:r>
+      <w:proofErr w:type="spellStart"/>
+      <w:r>
+        <w:rPr>
+          <w:lang w:val="en-US"/>
+        </w:rPr>
+        <w:t>jdbc</w:t>
+      </w:r>
+      <w:proofErr w:type="spellEnd"/>
+      <w:r>
+        <w:rPr>
+          <w:lang w:val="en-US"/>
+        </w:rPr>
+        <w:t xml:space="preserve"> protocol.</w:t>
+      </w:r>
+    </w:p>
+    <w:p>
+      <w:pPr>
+        <w:rPr>
+          <w:lang w:val="en-US"/>
+        </w:rPr>
+      </w:pPr>
+    </w:p>
+    <w:p>
+      <w:r>
+        <w:rPr>
+          <w:noProof/>
+          <w:lang w:val="it-IT" w:eastAsia="it-IT"/>
+        </w:rPr>
+        <w:drawing>
+          <wp:inline distT="0" distB="0" distL="0" distR="0">
+            <wp:extent cx="5731510" cy="1974215"/>
+            <wp:effectExtent l="0" t="0" r="2540" b="6985"/>
+            <wp:docPr id="9" name="Immagine 9"/>
+            <wp:cNvGraphicFramePr>
+              <a:graphicFrameLocks xmlns:a="http://schemas.openxmlformats.org/drawingml/2006/main" noChangeAspect="1"/>
+            </wp:cNvGraphicFramePr>
+            <a:graphic xmlns:a="http://schemas.openxmlformats.org/drawingml/2006/main">
+              <a:graphicData uri="http://schemas.openxmlformats.org/drawingml/2006/picture">
+                <pic:pic xmlns:pic="http://schemas.openxmlformats.org/drawingml/2006/picture">
+                  <pic:nvPicPr>
+                    <pic:cNvPr id="9" name="High Level Component Diagram - DD (5).png"/>
+                    <pic:cNvPicPr/>
+                  </pic:nvPicPr>
+                  <pic:blipFill>
+                    <a:blip r:embed="rId7">
+                      <a:extLst>
+                        <a:ext uri="{28A0092B-C50C-407E-A947-70E740481C1C}">
+                          <a14:useLocalDpi xmlns:a14="http://schemas.microsoft.com/office/drawing/2010/main" val="0"/>
+                        </a:ext>
+                      </a:extLst>
+                    </a:blip>
+                    <a:stretch>
+                      <a:fillRect/>
+                    </a:stretch>
+                  </pic:blipFill>
+                  <pic:spPr>
+                    <a:xfrm>
+                      <a:off x="0" y="0"/>
+                      <a:ext cx="5731510" cy="1974215"/>
+                    </a:xfrm>
+                    <a:prstGeom prst="rect">
+                      <a:avLst/>
+                    </a:prstGeom>
+                  </pic:spPr>
+                </pic:pic>
+              </a:graphicData>
+            </a:graphic>
+          </wp:inline>
+        </w:drawing>
+      </w:r>
+      <w:bookmarkStart w:id="12" w:name="_GoBack"/>
+      <w:bookmarkEnd w:id="12"/>
     </w:p>
     <w:p>
       <w:pPr>
@@ -2302,6 +2590,7 @@
         <w:rPr>
           <w:lang w:val="en-US"/>
         </w:rPr>
+        <w:lastRenderedPageBreak/>
         <w:t>B. Component view</w:t>
       </w:r>
     </w:p>
@@ -2373,9 +2662,8 @@
       <w:r>
         <w:rPr>
           <w:noProof/>
-          <w:lang w:val="en-US"/>
-        </w:rPr>
-        <w:lastRenderedPageBreak/>
+          <w:lang w:val="it-IT" w:eastAsia="it-IT"/>
+        </w:rPr>
         <w:drawing>
           <wp:inline distT="0" distB="0" distL="0" distR="0">
             <wp:extent cx="5732780" cy="2234565"/>
@@ -2394,7 +2682,7 @@
                     </pic:cNvPicPr>
                   </pic:nvPicPr>
                   <pic:blipFill>
-                    <a:blip r:embed="rId6"/>
+                    <a:blip r:embed="rId8"/>
                     <a:stretch>
                       <a:fillRect/>
                     </a:stretch>
@@ -2424,7 +2712,7 @@
       <w:r>
         <w:rPr>
           <w:noProof/>
-          <w:lang w:val="en-US"/>
+          <w:lang w:val="it-IT" w:eastAsia="it-IT"/>
         </w:rPr>
         <w:drawing>
           <wp:inline distT="0" distB="0" distL="0" distR="0">
@@ -2444,7 +2732,7 @@
                     </pic:cNvPicPr>
                   </pic:nvPicPr>
                   <pic:blipFill>
-                    <a:blip r:embed="rId7"/>
+                    <a:blip r:embed="rId9"/>
                     <a:stretch>
                       <a:fillRect/>
                     </a:stretch>
@@ -2482,227 +2770,14 @@
           <w:lang w:val="en-US"/>
         </w:rPr>
       </w:pPr>
-      <w:bookmarkStart w:id="12" w:name="_yhpd31ukrvzy"/>
-      <w:bookmarkEnd w:id="12"/>
-      <w:r>
-        <w:rPr>
-          <w:lang w:val="en-US"/>
-        </w:rPr>
+      <w:bookmarkStart w:id="13" w:name="_yhpd31ukrvzy"/>
+      <w:bookmarkEnd w:id="13"/>
+      <w:r>
+        <w:rPr>
+          <w:lang w:val="en-US"/>
+        </w:rPr>
+        <w:lastRenderedPageBreak/>
         <w:t xml:space="preserve">C. Deployment view </w:t>
-      </w:r>
-    </w:p>
-    <w:p>
-      <w:pPr>
-        <w:rPr>
-          <w:lang w:val="en-US"/>
-        </w:rPr>
-      </w:pPr>
-      <w:r>
-        <w:rPr>
-          <w:lang w:val="en-US"/>
-        </w:rPr>
-        <w:t>The system architecture is divided into 5 tiers and it is based on JEE framework.</w:t>
-      </w:r>
-    </w:p>
-    <w:p>
-      <w:pPr>
-        <w:numPr>
-          <w:ilvl w:val="0"/>
-          <w:numId w:val="6"/>
-        </w:numPr>
-        <w:rPr>
-          <w:lang w:val="en-US"/>
-        </w:rPr>
-      </w:pPr>
-      <w:r>
-        <w:rPr>
-          <w:lang w:val="en-US"/>
-        </w:rPr>
-        <w:t>The first tier is the client tier: the web application on the customer's device.</w:t>
-      </w:r>
-    </w:p>
-    <w:p>
-      <w:pPr>
-        <w:numPr>
-          <w:ilvl w:val="0"/>
-          <w:numId w:val="6"/>
-        </w:numPr>
-        <w:rPr>
-          <w:lang w:val="en-US"/>
-        </w:rPr>
-      </w:pPr>
-      <w:r>
-        <w:rPr>
-          <w:lang w:val="en-US"/>
-        </w:rPr>
-        <w:t xml:space="preserve">The web tier (tier 2) contains the web server implemented with the Apache HTTP platform, which is composed of the static content module, and </w:t>
-      </w:r>
-      <w:proofErr w:type="spellStart"/>
-      <w:r>
-        <w:rPr>
-          <w:lang w:val="en-US"/>
-        </w:rPr>
-        <w:t>mod_jk</w:t>
-      </w:r>
-      <w:proofErr w:type="spellEnd"/>
-      <w:r>
-        <w:rPr>
-          <w:lang w:val="en-US"/>
-        </w:rPr>
-        <w:t xml:space="preserve"> and </w:t>
-      </w:r>
-      <w:proofErr w:type="spellStart"/>
-      <w:r>
-        <w:rPr>
-          <w:lang w:val="en-US"/>
-        </w:rPr>
-        <w:t>mod_proxy_balancer</w:t>
-      </w:r>
-      <w:proofErr w:type="spellEnd"/>
-      <w:r>
-        <w:rPr>
-          <w:lang w:val="en-US"/>
-        </w:rPr>
-        <w:t>, connectors which are used respectively for the connection with the servlet server and the load balancer.</w:t>
-      </w:r>
-    </w:p>
-    <w:p>
-      <w:pPr>
-        <w:numPr>
-          <w:ilvl w:val="0"/>
-          <w:numId w:val="6"/>
-        </w:numPr>
-        <w:rPr>
-          <w:lang w:val="en-US"/>
-        </w:rPr>
-      </w:pPr>
-      <w:r>
-        <w:rPr>
-          <w:lang w:val="en-US"/>
-        </w:rPr>
-        <w:lastRenderedPageBreak/>
-        <w:t>On the third tier, the Script engine tier, there is Tomcat, which generates the dynamic content, via Servlet or JSP, requested by the web server using the ajp13 protocol.</w:t>
-      </w:r>
-    </w:p>
-    <w:p>
-      <w:pPr>
-        <w:numPr>
-          <w:ilvl w:val="0"/>
-          <w:numId w:val="6"/>
-        </w:numPr>
-        <w:rPr>
-          <w:lang w:val="en-US"/>
-        </w:rPr>
-      </w:pPr>
-      <w:r>
-        <w:rPr>
-          <w:lang w:val="en-US"/>
-        </w:rPr>
-        <w:t xml:space="preserve">The application tier (tier 4) consists of </w:t>
-      </w:r>
-      <w:proofErr w:type="spellStart"/>
-      <w:r>
-        <w:rPr>
-          <w:lang w:val="en-US"/>
-        </w:rPr>
-        <w:t>JBoss</w:t>
-      </w:r>
-      <w:proofErr w:type="spellEnd"/>
-      <w:r>
-        <w:rPr>
-          <w:lang w:val="en-US"/>
-        </w:rPr>
-        <w:t xml:space="preserve"> which handles the java beans and all the business logic.</w:t>
-      </w:r>
-    </w:p>
-    <w:p>
-      <w:pPr>
-        <w:numPr>
-          <w:ilvl w:val="0"/>
-          <w:numId w:val="6"/>
-        </w:numPr>
-        <w:rPr>
-          <w:lang w:val="en-US"/>
-        </w:rPr>
-      </w:pPr>
-      <w:r>
-        <w:rPr>
-          <w:lang w:val="en-US"/>
-        </w:rPr>
-        <w:t xml:space="preserve">The data tier (tier 5) is mainly composed by the Database Server. The communication between tier 3 and tier 4 is performed via JDBC connector which uses </w:t>
-      </w:r>
-      <w:proofErr w:type="spellStart"/>
-      <w:r>
-        <w:rPr>
-          <w:lang w:val="en-US"/>
-        </w:rPr>
-        <w:t>jdbc</w:t>
-      </w:r>
-      <w:proofErr w:type="spellEnd"/>
-      <w:r>
-        <w:rPr>
-          <w:lang w:val="en-US"/>
-        </w:rPr>
-        <w:t xml:space="preserve"> protocol.</w:t>
-      </w:r>
-    </w:p>
-    <w:p>
-      <w:pPr>
-        <w:rPr>
-          <w:lang w:val="en-US"/>
-        </w:rPr>
-      </w:pPr>
-    </w:p>
-    <w:p>
-      <w:r>
-        <w:rPr>
-          <w:noProof/>
-          <w:lang w:val="en-US"/>
-        </w:rPr>
-        <w:drawing>
-          <wp:inline distT="0" distB="0" distL="0" distR="0">
-            <wp:extent cx="5731510" cy="1791970"/>
-            <wp:effectExtent l="0" t="0" r="0" b="0"/>
-            <wp:docPr id="4" name="Picture"/>
-            <wp:cNvGraphicFramePr>
-              <a:graphicFrameLocks xmlns:a="http://schemas.openxmlformats.org/drawingml/2006/main" noChangeAspect="1"/>
-            </wp:cNvGraphicFramePr>
-            <a:graphic xmlns:a="http://schemas.openxmlformats.org/drawingml/2006/main">
-              <a:graphicData uri="http://schemas.openxmlformats.org/drawingml/2006/picture">
-                <pic:pic xmlns:pic="http://schemas.openxmlformats.org/drawingml/2006/picture">
-                  <pic:nvPicPr>
-                    <pic:cNvPr id="3" name="Picture"/>
-                    <pic:cNvPicPr>
-                      <a:picLocks noChangeAspect="1" noChangeArrowheads="1"/>
-                    </pic:cNvPicPr>
-                  </pic:nvPicPr>
-                  <pic:blipFill>
-                    <a:blip r:embed="rId8"/>
-                    <a:stretch>
-                      <a:fillRect/>
-                    </a:stretch>
-                  </pic:blipFill>
-                  <pic:spPr bwMode="auto">
-                    <a:xfrm>
-                      <a:off x="0" y="0"/>
-                      <a:ext cx="5731510" cy="1791970"/>
-                    </a:xfrm>
-                    <a:prstGeom prst="rect">
-                      <a:avLst/>
-                    </a:prstGeom>
-                    <a:noFill/>
-                    <a:ln w="9525">
-                      <a:noFill/>
-                      <a:miter lim="800000"/>
-                      <a:headEnd/>
-                      <a:tailEnd/>
-                    </a:ln>
-                  </pic:spPr>
-                </pic:pic>
-              </a:graphicData>
-            </a:graphic>
-          </wp:inline>
-        </w:drawing>
       </w:r>
     </w:p>
     <w:p/>
@@ -2834,8 +2909,8 @@
           <w:lang w:val="en-US"/>
         </w:rPr>
       </w:pPr>
-      <w:bookmarkStart w:id="13" w:name="_o0xuxrxoadqd"/>
-      <w:bookmarkEnd w:id="13"/>
+      <w:bookmarkStart w:id="14" w:name="_o0xuxrxoadqd"/>
+      <w:bookmarkEnd w:id="14"/>
       <w:r>
         <w:rPr>
           <w:lang w:val="en-US"/>
@@ -2857,7 +2932,7 @@
       <w:r>
         <w:rPr>
           <w:noProof/>
-          <w:lang w:val="en-US"/>
+          <w:lang w:val="it-IT" w:eastAsia="it-IT"/>
         </w:rPr>
         <w:lastRenderedPageBreak/>
         <w:drawing>
@@ -2878,7 +2953,7 @@
                     </pic:cNvPicPr>
                   </pic:nvPicPr>
                   <pic:blipFill>
-                    <a:blip r:embed="rId9"/>
+                    <a:blip r:embed="rId10"/>
                     <a:stretch>
                       <a:fillRect/>
                     </a:stretch>
@@ -2908,7 +2983,7 @@
       <w:r>
         <w:rPr>
           <w:noProof/>
-          <w:lang w:val="en-US"/>
+          <w:lang w:val="it-IT" w:eastAsia="it-IT"/>
         </w:rPr>
         <w:drawing>
           <wp:anchor distT="0" distB="0" distL="0" distR="0" simplePos="0" relativeHeight="251658240" behindDoc="0" locked="0" layoutInCell="1" allowOverlap="1">
@@ -2936,7 +3011,7 @@
                     </pic:cNvPicPr>
                   </pic:nvPicPr>
                   <pic:blipFill>
-                    <a:blip r:embed="rId10"/>
+                    <a:blip r:embed="rId11"/>
                     <a:stretch>
                       <a:fillRect/>
                     </a:stretch>
@@ -2971,7 +3046,7 @@
       <w:r>
         <w:rPr>
           <w:noProof/>
-          <w:lang w:val="en-US"/>
+          <w:lang w:val="it-IT" w:eastAsia="it-IT"/>
         </w:rPr>
         <w:lastRenderedPageBreak/>
         <w:drawing>
@@ -3000,7 +3075,7 @@
                     </pic:cNvPicPr>
                   </pic:nvPicPr>
                   <pic:blipFill>
-                    <a:blip r:embed="rId11"/>
+                    <a:blip r:embed="rId12"/>
                     <a:stretch>
                       <a:fillRect/>
                     </a:stretch>
@@ -3035,8 +3110,8 @@
           <w:lang w:val="en-US"/>
         </w:rPr>
       </w:pPr>
-      <w:bookmarkStart w:id="14" w:name="_fr3c9v8ujbqa"/>
-      <w:bookmarkEnd w:id="14"/>
+      <w:bookmarkStart w:id="15" w:name="_fr3c9v8ujbqa"/>
+      <w:bookmarkEnd w:id="15"/>
       <w:r>
         <w:rPr>
           <w:lang w:val="en-US"/>
@@ -3051,8 +3126,8 @@
           <w:lang w:val="en-US"/>
         </w:rPr>
       </w:pPr>
-      <w:bookmarkStart w:id="15" w:name="_enyxxmwrexyg"/>
-      <w:bookmarkEnd w:id="15"/>
+      <w:bookmarkStart w:id="16" w:name="_enyxxmwrexyg"/>
+      <w:bookmarkEnd w:id="16"/>
       <w:r>
         <w:rPr>
           <w:lang w:val="en-US"/>
@@ -3078,7 +3153,7 @@
     </w:p>
     <w:p>
       <w:pPr>
-        <w:pStyle w:val="ListParagraph"/>
+        <w:pStyle w:val="Paragrafoelenco"/>
         <w:numPr>
           <w:ilvl w:val="0"/>
           <w:numId w:val="10"/>
@@ -3098,8 +3173,8 @@
           <w:lang w:val="it-IT"/>
         </w:rPr>
       </w:pPr>
-      <w:bookmarkStart w:id="16" w:name="_jnpu5rn6qe9"/>
-      <w:bookmarkEnd w:id="16"/>
+      <w:bookmarkStart w:id="17" w:name="_jnpu5rn6qe9"/>
+      <w:bookmarkEnd w:id="17"/>
       <w:r>
         <w:rPr>
           <w:b/>
@@ -3177,20 +3252,12 @@
         <w:rPr>
           <w:lang w:val="en-US"/>
         </w:rPr>
-        <w:t xml:space="preserve">Recommended architectural pattern for </w:t>
-      </w:r>
-      <w:proofErr w:type="gramStart"/>
-      <w:r>
-        <w:rPr>
-          <w:lang w:val="en-US"/>
-        </w:rPr>
-        <w:t>implementation :</w:t>
-      </w:r>
-      <w:proofErr w:type="gramEnd"/>
-    </w:p>
-    <w:p>
-      <w:pPr>
-        <w:pStyle w:val="ListParagraph"/>
+        <w:t>Recommended architectural pattern for implementation:</w:t>
+      </w:r>
+    </w:p>
+    <w:p>
+      <w:pPr>
+        <w:pStyle w:val="Paragrafoelenco"/>
         <w:numPr>
           <w:ilvl w:val="0"/>
           <w:numId w:val="10"/>
@@ -3290,7 +3357,7 @@
     </w:p>
     <w:p>
       <w:pPr>
-        <w:pStyle w:val="ListParagraph"/>
+        <w:pStyle w:val="Paragrafoelenco"/>
         <w:numPr>
           <w:ilvl w:val="0"/>
           <w:numId w:val="10"/>
@@ -3326,7 +3393,7 @@
     </w:p>
     <w:p>
       <w:pPr>
-        <w:pStyle w:val="ListParagraph"/>
+        <w:pStyle w:val="Paragrafoelenco"/>
         <w:numPr>
           <w:ilvl w:val="0"/>
           <w:numId w:val="10"/>
@@ -3376,7 +3443,7 @@
     </w:p>
     <w:p>
       <w:pPr>
-        <w:pStyle w:val="ListParagraph"/>
+        <w:pStyle w:val="Paragrafoelenco"/>
         <w:numPr>
           <w:ilvl w:val="0"/>
           <w:numId w:val="10"/>
@@ -3438,8 +3505,8 @@
           <w:lang w:val="en-US"/>
         </w:rPr>
       </w:pPr>
-      <w:bookmarkStart w:id="17" w:name="_h4tdo0ht4o4z"/>
-      <w:bookmarkEnd w:id="17"/>
+      <w:bookmarkStart w:id="18" w:name="_h4tdo0ht4o4z"/>
+      <w:bookmarkEnd w:id="18"/>
       <w:r>
         <w:rPr>
           <w:lang w:val="en-US"/>
@@ -3449,26 +3516,85 @@
     </w:p>
     <w:p>
       <w:pPr>
-        <w:rPr>
-          <w:lang w:val="en-US"/>
-        </w:rPr>
-      </w:pPr>
-      <w:r>
-        <w:rPr>
-          <w:lang w:val="en-US"/>
-        </w:rPr>
-        <w:t>Focus on the definition of the most relevant algorithmic part</w:t>
-      </w:r>
-    </w:p>
-    <w:p>
-      <w:pPr>
         <w:pStyle w:val="Titolo11"/>
         <w:rPr>
-          <w:lang w:val="en-US"/>
-        </w:rPr>
-      </w:pPr>
-      <w:bookmarkStart w:id="18" w:name="_kznyctq5a3qt"/>
-      <w:bookmarkEnd w:id="18"/>
+          <w:sz w:val="22"/>
+          <w:szCs w:val="22"/>
+          <w:lang w:val="en-US"/>
+        </w:rPr>
+      </w:pPr>
+      <w:r>
+        <w:rPr>
+          <w:sz w:val="22"/>
+          <w:szCs w:val="22"/>
+          <w:lang w:val="en-US"/>
+        </w:rPr>
+        <w:t>Check function:</w:t>
+      </w:r>
+    </w:p>
+    <w:p>
+      <w:pPr>
+        <w:rPr>
+          <w:lang w:val="en-US"/>
+        </w:rPr>
+      </w:pPr>
+      <w:r>
+        <w:rPr>
+          <w:noProof/>
+          <w:lang w:val="it-IT" w:eastAsia="it-IT"/>
+        </w:rPr>
+        <w:drawing>
+          <wp:inline distT="0" distB="0" distL="0" distR="0">
+            <wp:extent cx="2774421" cy="5622966"/>
+            <wp:effectExtent l="0" t="0" r="6985" b="0"/>
+            <wp:docPr id="10" name="Immagine 10"/>
+            <wp:cNvGraphicFramePr>
+              <a:graphicFrameLocks xmlns:a="http://schemas.openxmlformats.org/drawingml/2006/main" noChangeAspect="1"/>
+            </wp:cNvGraphicFramePr>
+            <a:graphic xmlns:a="http://schemas.openxmlformats.org/drawingml/2006/main">
+              <a:graphicData uri="http://schemas.openxmlformats.org/drawingml/2006/picture">
+                <pic:pic xmlns:pic="http://schemas.openxmlformats.org/drawingml/2006/picture">
+                  <pic:nvPicPr>
+                    <pic:cNvPr id="10" name="Untitled Diagram (3).png"/>
+                    <pic:cNvPicPr/>
+                  </pic:nvPicPr>
+                  <pic:blipFill>
+                    <a:blip r:embed="rId13">
+                      <a:extLst>
+                        <a:ext uri="{28A0092B-C50C-407E-A947-70E740481C1C}">
+                          <a14:useLocalDpi xmlns:a14="http://schemas.microsoft.com/office/drawing/2010/main" val="0"/>
+                        </a:ext>
+                      </a:extLst>
+                    </a:blip>
+                    <a:stretch>
+                      <a:fillRect/>
+                    </a:stretch>
+                  </pic:blipFill>
+                  <pic:spPr>
+                    <a:xfrm>
+                      <a:off x="0" y="0"/>
+                      <a:ext cx="2776800" cy="5627788"/>
+                    </a:xfrm>
+                    <a:prstGeom prst="rect">
+                      <a:avLst/>
+                    </a:prstGeom>
+                  </pic:spPr>
+                </pic:pic>
+              </a:graphicData>
+            </a:graphic>
+          </wp:inline>
+        </w:drawing>
+      </w:r>
+    </w:p>
+    <w:p>
+      <w:pPr>
+        <w:pStyle w:val="Titolo11"/>
+        <w:rPr>
+          <w:lang w:val="en-US"/>
+        </w:rPr>
+      </w:pPr>
+      <w:bookmarkStart w:id="19" w:name="_kznyctq5a3qt"/>
+      <w:bookmarkEnd w:id="19"/>
       <w:r>
         <w:rPr>
           <w:lang w:val="en-US"/>
@@ -3496,18 +3622,19 @@
           <w:lang w:val="en-US"/>
         </w:rPr>
       </w:pPr>
-      <w:bookmarkStart w:id="19" w:name="_8bqx29y7mvrd"/>
-      <w:bookmarkEnd w:id="19"/>
-      <w:r>
-        <w:rPr>
-          <w:lang w:val="en-US"/>
-        </w:rPr>
+      <w:bookmarkStart w:id="20" w:name="_8bqx29y7mvrd"/>
+      <w:bookmarkEnd w:id="20"/>
+      <w:r>
+        <w:rPr>
+          <w:lang w:val="en-US"/>
+        </w:rPr>
+        <w:lastRenderedPageBreak/>
         <w:t xml:space="preserve">5. Requirement Traceability  </w:t>
       </w:r>
     </w:p>
     <w:p>
       <w:pPr>
-        <w:pStyle w:val="Heading2"/>
+        <w:pStyle w:val="Titolo2"/>
         <w:numPr>
           <w:ilvl w:val="0"/>
           <w:numId w:val="12"/>
@@ -3553,7 +3680,7 @@
     </w:p>
     <w:p>
       <w:pPr>
-        <w:pStyle w:val="Heading2"/>
+        <w:pStyle w:val="Titolo2"/>
         <w:numPr>
           <w:ilvl w:val="0"/>
           <w:numId w:val="12"/>
@@ -3599,7 +3726,7 @@
     </w:p>
     <w:p>
       <w:pPr>
-        <w:pStyle w:val="Heading2"/>
+        <w:pStyle w:val="Titolo2"/>
         <w:numPr>
           <w:ilvl w:val="0"/>
           <w:numId w:val="12"/>
@@ -3645,7 +3772,7 @@
     </w:p>
     <w:p>
       <w:pPr>
-        <w:pStyle w:val="Heading2"/>
+        <w:pStyle w:val="Titolo2"/>
         <w:numPr>
           <w:ilvl w:val="0"/>
           <w:numId w:val="12"/>
@@ -3691,7 +3818,7 @@
     </w:p>
     <w:p>
       <w:pPr>
-        <w:pStyle w:val="Heading2"/>
+        <w:pStyle w:val="Titolo2"/>
         <w:numPr>
           <w:ilvl w:val="0"/>
           <w:numId w:val="12"/>
@@ -3743,7 +3870,7 @@
     </w:p>
     <w:p>
       <w:pPr>
-        <w:pStyle w:val="Heading2"/>
+        <w:pStyle w:val="Titolo2"/>
         <w:numPr>
           <w:ilvl w:val="0"/>
           <w:numId w:val="12"/>
@@ -3839,7 +3966,7 @@
     </w:p>
     <w:p>
       <w:pPr>
-        <w:pStyle w:val="Heading2"/>
+        <w:pStyle w:val="Titolo2"/>
         <w:numPr>
           <w:ilvl w:val="0"/>
           <w:numId w:val="12"/>
@@ -3925,7 +4052,7 @@
     </w:p>
     <w:p>
       <w:pPr>
-        <w:pStyle w:val="Heading2"/>
+        <w:pStyle w:val="Titolo2"/>
         <w:numPr>
           <w:ilvl w:val="0"/>
           <w:numId w:val="12"/>
@@ -3987,7 +4114,7 @@
     </w:p>
     <w:p>
       <w:pPr>
-        <w:pStyle w:val="Heading2"/>
+        <w:pStyle w:val="Titolo2"/>
         <w:numPr>
           <w:ilvl w:val="0"/>
           <w:numId w:val="12"/>
@@ -4038,17 +4165,7 @@
           <w:szCs w:val="22"/>
           <w:lang w:val="en-US"/>
         </w:rPr>
-        <w:t xml:space="preserve"> | [R4], [R29</w:t>
-      </w:r>
-      <w:r>
-        <w:rPr>
-          <w:rFonts w:ascii="Arial" w:eastAsia="Times New Roman" w:hAnsi="Arial" w:cs="Arial"/>
-          <w:color w:val="auto"/>
-          <w:sz w:val="22"/>
-          <w:szCs w:val="22"/>
-          <w:lang w:val="en-US"/>
-        </w:rPr>
-        <w:t>]</w:t>
+        <w:t xml:space="preserve"> | [R4], [R29]</w:t>
       </w:r>
     </w:p>
     <w:p>
@@ -4091,13 +4208,12 @@
           <w:lang w:val="en-US"/>
         </w:rPr>
       </w:pPr>
-      <w:bookmarkStart w:id="20" w:name="_vi66gbg3cgv1"/>
-      <w:bookmarkEnd w:id="20"/>
-      <w:r>
-        <w:rPr>
-          <w:lang w:val="en-US"/>
-        </w:rPr>
-        <w:lastRenderedPageBreak/>
+      <w:bookmarkStart w:id="21" w:name="_vi66gbg3cgv1"/>
+      <w:bookmarkEnd w:id="21"/>
+      <w:r>
+        <w:rPr>
+          <w:lang w:val="en-US"/>
+        </w:rPr>
         <w:t xml:space="preserve">6. Implementation, integration and test plan </w:t>
       </w:r>
     </w:p>
@@ -4121,8 +4237,8 @@
           <w:lang w:val="en-US"/>
         </w:rPr>
       </w:pPr>
-      <w:bookmarkStart w:id="21" w:name="_lo26zt2a57sz"/>
-      <w:bookmarkEnd w:id="21"/>
+      <w:bookmarkStart w:id="22" w:name="_lo26zt2a57sz"/>
+      <w:bookmarkEnd w:id="22"/>
       <w:r>
         <w:rPr>
           <w:lang w:val="en-US"/>
@@ -4132,7 +4248,7 @@
     </w:p>
     <w:p>
       <w:pPr>
-        <w:pStyle w:val="ListParagraph"/>
+        <w:pStyle w:val="Paragrafoelenco"/>
         <w:numPr>
           <w:ilvl w:val="0"/>
           <w:numId w:val="12"/>
@@ -4220,7 +4336,7 @@
     </w:p>
     <w:p>
       <w:pPr>
-        <w:pStyle w:val="ListParagraph"/>
+        <w:pStyle w:val="Paragrafoelenco"/>
         <w:numPr>
           <w:ilvl w:val="0"/>
           <w:numId w:val="12"/>
@@ -4233,6 +4349,7 @@
         <w:rPr>
           <w:lang w:val="en-US"/>
         </w:rPr>
+        <w:lastRenderedPageBreak/>
         <w:t xml:space="preserve">Daniele </w:t>
       </w:r>
       <w:proofErr w:type="spellStart"/>
@@ -4283,37 +4400,7 @@
         <w:rPr>
           <w:lang w:val="en-US"/>
         </w:rPr>
-        <w:t>1</w:t>
-      </w:r>
-      <w:r>
-        <w:rPr>
-          <w:lang w:val="en-US"/>
-        </w:rPr>
-        <w:t>8</w:t>
-      </w:r>
-      <w:r>
-        <w:rPr>
-          <w:lang w:val="en-US"/>
-        </w:rPr>
-        <w:t xml:space="preserve">/11/2017: </w:t>
-      </w:r>
-      <w:r>
-        <w:rPr>
-          <w:lang w:val="en-US"/>
-        </w:rPr>
-        <w:t>3</w:t>
-      </w:r>
-      <w:r>
-        <w:rPr>
-          <w:lang w:val="en-US"/>
-        </w:rPr>
-        <w:t xml:space="preserve"> hour</w:t>
-      </w:r>
-      <w:r>
-        <w:rPr>
-          <w:lang w:val="en-US"/>
-        </w:rPr>
-        <w:t>s</w:t>
+        <w:t>18/11/2017: 3 hours</w:t>
       </w:r>
     </w:p>
     <w:p>
@@ -4332,7 +4419,7 @@
     </w:p>
     <w:p>
       <w:pPr>
-        <w:pStyle w:val="ListParagraph"/>
+        <w:pStyle w:val="Paragrafoelenco"/>
         <w:numPr>
           <w:ilvl w:val="0"/>
           <w:numId w:val="12"/>
@@ -4416,13 +4503,11 @@
       <w:pPr>
         <w:pStyle w:val="Titolo11"/>
       </w:pPr>
-      <w:bookmarkStart w:id="22" w:name="_ew3tpdb9t50m"/>
-      <w:bookmarkEnd w:id="22"/>
+      <w:bookmarkStart w:id="23" w:name="_ew3tpdb9t50m"/>
+      <w:bookmarkEnd w:id="23"/>
       <w:r>
         <w:t xml:space="preserve">8. References </w:t>
       </w:r>
-      <w:bookmarkStart w:id="23" w:name="_GoBack"/>
-      <w:bookmarkEnd w:id="23"/>
     </w:p>
     <w:sectPr>
       <w:pgSz w:w="11906" w:h="16838"/>
@@ -6395,7 +6480,7 @@
     <w:lsdException w:name="List Table 6 Colorful Accent 6" w:uiPriority="51"/>
     <w:lsdException w:name="List Table 7 Colorful Accent 6" w:uiPriority="52"/>
   </w:latentStyles>
-  <w:style w:type="paragraph" w:default="1" w:styleId="Normal">
+  <w:style w:type="paragraph" w:default="1" w:styleId="Normale">
     <w:name w:val="Normal"/>
     <w:pPr>
       <w:pBdr>
@@ -6407,11 +6492,11 @@
       <w:suppressAutoHyphens/>
     </w:pPr>
   </w:style>
-  <w:style w:type="paragraph" w:styleId="Heading2">
+  <w:style w:type="paragraph" w:styleId="Titolo2">
     <w:name w:val="heading 2"/>
-    <w:basedOn w:val="Normal"/>
-    <w:next w:val="Normal"/>
-    <w:link w:val="Heading2Char"/>
+    <w:basedOn w:val="Normale"/>
+    <w:next w:val="Normale"/>
+    <w:link w:val="Titolo2Carattere"/>
     <w:uiPriority w:val="9"/>
     <w:unhideWhenUsed/>
     <w:qFormat/>
@@ -6429,13 +6514,13 @@
       <w:szCs w:val="26"/>
     </w:rPr>
   </w:style>
-  <w:style w:type="character" w:default="1" w:styleId="DefaultParagraphFont">
+  <w:style w:type="character" w:default="1" w:styleId="Carpredefinitoparagrafo">
     <w:name w:val="Default Paragraph Font"/>
     <w:uiPriority w:val="1"/>
     <w:semiHidden/>
     <w:unhideWhenUsed/>
   </w:style>
-  <w:style w:type="table" w:default="1" w:styleId="TableNormal">
+  <w:style w:type="table" w:default="1" w:styleId="Tabellanormale">
     <w:name w:val="Normal Table"/>
     <w:uiPriority w:val="99"/>
     <w:semiHidden/>
@@ -6450,7 +6535,7 @@
       </w:tblCellMar>
     </w:tblPr>
   </w:style>
-  <w:style w:type="numbering" w:default="1" w:styleId="NoList">
+  <w:style w:type="numbering" w:default="1" w:styleId="Nessunelenco">
     <w:name w:val="No List"/>
     <w:uiPriority w:val="99"/>
     <w:semiHidden/>
@@ -6458,7 +6543,7 @@
   </w:style>
   <w:style w:type="paragraph" w:customStyle="1" w:styleId="Titolo11">
     <w:name w:val="Titolo 11"/>
-    <w:basedOn w:val="Normal"/>
+    <w:basedOn w:val="Normale"/>
     <w:pPr>
       <w:keepNext/>
       <w:keepLines/>
@@ -6472,7 +6557,7 @@
   </w:style>
   <w:style w:type="paragraph" w:customStyle="1" w:styleId="Titolo21">
     <w:name w:val="Titolo 21"/>
-    <w:basedOn w:val="Normal"/>
+    <w:basedOn w:val="Normale"/>
     <w:pPr>
       <w:keepNext/>
       <w:keepLines/>
@@ -6486,7 +6571,7 @@
   </w:style>
   <w:style w:type="paragraph" w:customStyle="1" w:styleId="Titolo31">
     <w:name w:val="Titolo 31"/>
-    <w:basedOn w:val="Normal"/>
+    <w:basedOn w:val="Normale"/>
     <w:pPr>
       <w:keepNext/>
       <w:keepLines/>
@@ -6501,7 +6586,7 @@
   </w:style>
   <w:style w:type="paragraph" w:customStyle="1" w:styleId="Titolo41">
     <w:name w:val="Titolo 41"/>
-    <w:basedOn w:val="Normal"/>
+    <w:basedOn w:val="Normale"/>
     <w:pPr>
       <w:keepNext/>
       <w:keepLines/>
@@ -6516,7 +6601,7 @@
   </w:style>
   <w:style w:type="paragraph" w:customStyle="1" w:styleId="Titolo51">
     <w:name w:val="Titolo 51"/>
-    <w:basedOn w:val="Normal"/>
+    <w:basedOn w:val="Normale"/>
     <w:pPr>
       <w:keepNext/>
       <w:keepLines/>
@@ -6529,7 +6614,7 @@
   </w:style>
   <w:style w:type="paragraph" w:customStyle="1" w:styleId="Titolo61">
     <w:name w:val="Titolo 61"/>
-    <w:basedOn w:val="Normal"/>
+    <w:basedOn w:val="Normale"/>
     <w:pPr>
       <w:keepNext/>
       <w:keepLines/>
@@ -6706,7 +6791,7 @@
   </w:style>
   <w:style w:type="paragraph" w:customStyle="1" w:styleId="Titolo1">
     <w:name w:val="Titolo1"/>
-    <w:basedOn w:val="Normal"/>
+    <w:basedOn w:val="Normale"/>
     <w:next w:val="Corpodeltesto"/>
     <w:pPr>
       <w:keepNext/>
@@ -6720,7 +6805,7 @@
   </w:style>
   <w:style w:type="paragraph" w:customStyle="1" w:styleId="Corpodeltesto">
     <w:name w:val="Corpo del testo"/>
-    <w:basedOn w:val="Normal"/>
+    <w:basedOn w:val="Normale"/>
     <w:pPr>
       <w:spacing w:after="140" w:line="288" w:lineRule="auto"/>
     </w:pPr>
@@ -6734,7 +6819,7 @@
   </w:style>
   <w:style w:type="paragraph" w:customStyle="1" w:styleId="Didascalia1">
     <w:name w:val="Didascalia1"/>
-    <w:basedOn w:val="Normal"/>
+    <w:basedOn w:val="Normale"/>
     <w:pPr>
       <w:suppressLineNumbers/>
       <w:spacing w:before="120" w:after="120"/>
@@ -6749,7 +6834,7 @@
   </w:style>
   <w:style w:type="paragraph" w:customStyle="1" w:styleId="Indice">
     <w:name w:val="Indice"/>
-    <w:basedOn w:val="Normal"/>
+    <w:basedOn w:val="Normale"/>
     <w:pPr>
       <w:suppressLineNumbers/>
     </w:pPr>
@@ -6759,7 +6844,7 @@
   </w:style>
   <w:style w:type="paragraph" w:customStyle="1" w:styleId="Titoloprincipale">
     <w:name w:val="Titolo principale"/>
-    <w:basedOn w:val="Normal"/>
+    <w:basedOn w:val="Normale"/>
     <w:pPr>
       <w:keepNext/>
       <w:keepLines/>
@@ -6771,9 +6856,9 @@
       <w:szCs w:val="52"/>
     </w:rPr>
   </w:style>
-  <w:style w:type="paragraph" w:styleId="Caption">
+  <w:style w:type="paragraph" w:styleId="Didascalia">
     <w:name w:val="caption"/>
-    <w:basedOn w:val="Normal"/>
+    <w:basedOn w:val="Normale"/>
     <w:pPr>
       <w:suppressLineNumbers/>
       <w:spacing w:before="120" w:after="120"/>
@@ -6788,7 +6873,7 @@
   </w:style>
   <w:style w:type="paragraph" w:customStyle="1" w:styleId="Sottotitolo1">
     <w:name w:val="Sottotitolo1"/>
-    <w:basedOn w:val="Normal"/>
+    <w:basedOn w:val="Normale"/>
     <w:pPr>
       <w:keepNext/>
       <w:keepLines/>
@@ -6800,9 +6885,9 @@
       <w:szCs w:val="30"/>
     </w:rPr>
   </w:style>
-  <w:style w:type="paragraph" w:styleId="NormalWeb">
+  <w:style w:type="paragraph" w:styleId="NormaleWeb">
     <w:name w:val="Normal (Web)"/>
-    <w:basedOn w:val="Normal"/>
+    <w:basedOn w:val="Normale"/>
     <w:uiPriority w:val="99"/>
     <w:unhideWhenUsed/>
     <w:rsid w:val="006170E4"/>
@@ -6817,9 +6902,9 @@
       <w:lang w:val="en-US"/>
     </w:rPr>
   </w:style>
-  <w:style w:type="paragraph" w:styleId="ListParagraph">
+  <w:style w:type="paragraph" w:styleId="Paragrafoelenco">
     <w:name w:val="List Paragraph"/>
-    <w:basedOn w:val="Normal"/>
+    <w:basedOn w:val="Normale"/>
     <w:uiPriority w:val="34"/>
     <w:qFormat/>
     <w:rsid w:val="00C85DED"/>
@@ -6830,12 +6915,12 @@
   </w:style>
   <w:style w:type="paragraph" w:customStyle="1" w:styleId="Citazione1">
     <w:name w:val="Citazione1"/>
-    <w:basedOn w:val="Normal"/>
+    <w:basedOn w:val="Normale"/>
   </w:style>
-  <w:style w:type="character" w:customStyle="1" w:styleId="Heading2Char">
-    <w:name w:val="Heading 2 Char"/>
-    <w:basedOn w:val="DefaultParagraphFont"/>
-    <w:link w:val="Heading2"/>
+  <w:style w:type="character" w:customStyle="1" w:styleId="Titolo2Carattere">
+    <w:name w:val="Titolo 2 Carattere"/>
+    <w:basedOn w:val="Carpredefinitoparagrafo"/>
+    <w:link w:val="Titolo2"/>
     <w:uiPriority w:val="9"/>
     <w:rsid w:val="00460D9D"/>
     <w:rPr>

</xml_diff>

<commit_message>
Small Tweaks before PDF conversion
</commit_message>
<xml_diff>
--- a/Design Document.docx
+++ b/Design Document.docx
@@ -6,6 +6,7 @@
       <w:pPr>
         <w:pStyle w:val="NoSpacing"/>
       </w:pPr>
+      <w:bookmarkStart w:id="0" w:name="_GoBack"/>
     </w:p>
     <w:p>
       <w:pPr>
@@ -265,8 +266,8 @@
       <w:pPr>
         <w:pStyle w:val="NoSpacing"/>
       </w:pPr>
-      <w:bookmarkStart w:id="0" w:name="_bjxm69wtv4b7"/>
-      <w:bookmarkEnd w:id="0"/>
+      <w:bookmarkStart w:id="1" w:name="_bjxm69wtv4b7"/>
+      <w:bookmarkEnd w:id="1"/>
     </w:p>
     <w:p/>
     <w:p/>
@@ -3401,8 +3402,8 @@
           <w:lang w:val="en-US"/>
         </w:rPr>
       </w:pPr>
-      <w:bookmarkStart w:id="1" w:name="_cfdrwbi86ord"/>
-      <w:bookmarkEnd w:id="1"/>
+      <w:bookmarkStart w:id="2" w:name="_cfdrwbi86ord"/>
+      <w:bookmarkEnd w:id="2"/>
     </w:p>
     <w:p>
       <w:pPr>
@@ -3600,7 +3601,7 @@
           <w:lang w:val="en-US"/>
         </w:rPr>
       </w:pPr>
-      <w:bookmarkStart w:id="2" w:name="_Toc499330516"/>
+      <w:bookmarkStart w:id="3" w:name="_Toc499330516"/>
       <w:r>
         <w:rPr>
           <w:lang w:val="en-US"/>
@@ -3608,7 +3609,7 @@
         <w:lastRenderedPageBreak/>
         <w:t>1. Introduction</w:t>
       </w:r>
-      <w:bookmarkEnd w:id="2"/>
+      <w:bookmarkEnd w:id="3"/>
       <w:r>
         <w:rPr>
           <w:lang w:val="en-US"/>
@@ -3623,14 +3624,14 @@
           <w:lang w:val="en-US"/>
         </w:rPr>
       </w:pPr>
-      <w:bookmarkStart w:id="3" w:name="_Toc499330517"/>
+      <w:bookmarkStart w:id="4" w:name="_Toc499330517"/>
       <w:r>
         <w:rPr>
           <w:lang w:val="en-US"/>
         </w:rPr>
         <w:t>A. Purpose</w:t>
       </w:r>
-      <w:bookmarkEnd w:id="3"/>
+      <w:bookmarkEnd w:id="4"/>
       <w:r>
         <w:rPr>
           <w:lang w:val="en-US"/>
@@ -3723,14 +3724,14 @@
           <w:lang w:val="en-US"/>
         </w:rPr>
       </w:pPr>
-      <w:bookmarkStart w:id="4" w:name="_Toc499330518"/>
+      <w:bookmarkStart w:id="5" w:name="_Toc499330518"/>
       <w:r>
         <w:rPr>
           <w:lang w:val="en-US"/>
         </w:rPr>
         <w:t>B. Scope</w:t>
       </w:r>
-      <w:bookmarkEnd w:id="4"/>
+      <w:bookmarkEnd w:id="5"/>
       <w:r>
         <w:rPr>
           <w:lang w:val="en-US"/>
@@ -3747,7 +3748,7 @@
           <w:lang w:val="en-US"/>
         </w:rPr>
       </w:pPr>
-      <w:bookmarkStart w:id="5" w:name="_Toc499330519"/>
+      <w:bookmarkStart w:id="6" w:name="_Toc499330519"/>
       <w:r>
         <w:rPr>
           <w:bCs/>
@@ -3764,7 +3765,7 @@
         </w:rPr>
         <w:t>.1. Description of the given Problem</w:t>
       </w:r>
-      <w:bookmarkEnd w:id="5"/>
+      <w:bookmarkEnd w:id="6"/>
     </w:p>
     <w:p>
       <w:pPr>
@@ -3810,13 +3811,44 @@
     </w:p>
     <w:p>
       <w:pPr>
-        <w:pStyle w:val="NormalWeb"/>
+        <w:pStyle w:val="NoSpacing"/>
         <w:numPr>
           <w:ilvl w:val="0"/>
-          <w:numId w:val="1"/>
+          <w:numId w:val="14"/>
         </w:numPr>
+      </w:pPr>
+      <w:r>
+        <w:t>Find the shortest available itinerary given the location of departure and destination, with possibility of modification in case of unforeseen circumstances</w:t>
+      </w:r>
+    </w:p>
+    <w:p>
+      <w:pPr>
+        <w:pStyle w:val="NoSpacing"/>
+        <w:numPr>
+          <w:ilvl w:val="0"/>
+          <w:numId w:val="14"/>
+        </w:numPr>
+      </w:pPr>
+      <w:r>
+        <w:t>Further customize said itinerary by stating their preferences of transport and desired pauses or breaks, customizing them by specifying how much the break should last and the given timeslot</w:t>
+      </w:r>
+    </w:p>
+    <w:p>
+      <w:pPr>
+        <w:pStyle w:val="NoSpacing"/>
+        <w:numPr>
+          <w:ilvl w:val="0"/>
+          <w:numId w:val="14"/>
+        </w:numPr>
+      </w:pPr>
+      <w:r>
+        <w:t>Buy and/or book tickets for public transports</w:t>
+      </w:r>
+    </w:p>
+    <w:p>
+      <w:pPr>
+        <w:pStyle w:val="NormalWeb"/>
         <w:spacing w:before="280"/>
-        <w:textAlignment w:val="baseline"/>
         <w:rPr>
           <w:rFonts w:ascii="Arial" w:hAnsi="Arial" w:cs="Arial"/>
           <w:color w:val="000000"/>
@@ -3831,18 +3863,13 @@
           <w:sz w:val="22"/>
           <w:szCs w:val="22"/>
         </w:rPr>
-        <w:t>Find the shortest available itinerary given the location of departure and destination, with possibility of modification in case of unforeseen circumstances</w:t>
+        <w:t>The users will have to register (by inserting a username and a password) to be able to use the system. Every user has a set of travel preferences, which can be customized in general as well as for each itinerary, if necessary.</w:t>
       </w:r>
     </w:p>
     <w:p>
       <w:pPr>
         <w:pStyle w:val="NormalWeb"/>
-        <w:numPr>
-          <w:ilvl w:val="0"/>
-          <w:numId w:val="1"/>
-        </w:numPr>
         <w:spacing w:before="280"/>
-        <w:textAlignment w:val="baseline"/>
         <w:rPr>
           <w:rFonts w:ascii="Arial" w:hAnsi="Arial" w:cs="Arial"/>
           <w:color w:val="000000"/>
@@ -3857,25 +3884,17 @@
           <w:sz w:val="22"/>
           <w:szCs w:val="22"/>
         </w:rPr>
-        <w:t>Further customize said itinerary by stating their preferences of transport and desired pauses or breaks, customizing them by specifying how much the break should last and the given timeslot</w:t>
-      </w:r>
-    </w:p>
-    <w:p>
-      <w:pPr>
-        <w:pStyle w:val="NormalWeb"/>
-        <w:numPr>
-          <w:ilvl w:val="0"/>
-          <w:numId w:val="1"/>
-        </w:numPr>
-        <w:spacing w:before="280"/>
-        <w:textAlignment w:val="baseline"/>
+        <w:t xml:space="preserve">The main purpose will be to offer a quick, efficient, and reliable application to schedule the quickest routes complying </w:t>
+      </w:r>
+      <w:r>
         <w:rPr>
           <w:rFonts w:ascii="Arial" w:hAnsi="Arial" w:cs="Arial"/>
           <w:color w:val="000000"/>
           <w:sz w:val="22"/>
           <w:szCs w:val="22"/>
         </w:rPr>
-      </w:pPr>
+        <w:t>with</w:t>
+      </w:r>
       <w:r>
         <w:rPr>
           <w:rFonts w:ascii="Arial" w:hAnsi="Arial" w:cs="Arial"/>
@@ -3883,8 +3902,36 @@
           <w:sz w:val="22"/>
           <w:szCs w:val="22"/>
         </w:rPr>
-        <w:t>Buy and/or book tickets for public transports</w:t>
-      </w:r>
+        <w:t xml:space="preserve"> all the user’s events within the limits of feasibility.</w:t>
+      </w:r>
+    </w:p>
+    <w:p>
+      <w:pPr>
+        <w:pStyle w:val="Titolo31"/>
+        <w:rPr>
+          <w:bCs/>
+          <w:color w:val="000000"/>
+          <w:lang w:val="en-US"/>
+        </w:rPr>
+      </w:pPr>
+      <w:bookmarkStart w:id="7" w:name="_Toc499330520"/>
+      <w:r>
+        <w:rPr>
+          <w:bCs/>
+          <w:color w:val="000000"/>
+          <w:lang w:val="en-US"/>
+        </w:rPr>
+        <w:t>B</w:t>
+      </w:r>
+      <w:r>
+        <w:rPr>
+          <w:bCs/>
+          <w:color w:val="000000"/>
+          <w:lang w:val="en-US"/>
+        </w:rPr>
+        <w:t>.2. Actual System</w:t>
+      </w:r>
+      <w:bookmarkEnd w:id="7"/>
     </w:p>
     <w:p>
       <w:pPr>
@@ -3904,7 +3951,7 @@
           <w:sz w:val="22"/>
           <w:szCs w:val="22"/>
         </w:rPr>
-        <w:t>The users will have to register (by inserting a username and a password) to be able to use the system. Every user has a set of travel preferences, which can be customized in general as well as for each itinerary, if necessary.</w:t>
+        <w:t>The users will be logging in with their username (or, alternatively, their e-mail address) and password. The set of preferences will be the basis for all travels, and the users will only need to give as inputs the locations of departure and the destination, the time at which they should arrive to the destination, and the type of event.</w:t>
       </w:r>
     </w:p>
     <w:p>
@@ -3925,17 +3972,20 @@
           <w:sz w:val="22"/>
           <w:szCs w:val="22"/>
         </w:rPr>
-        <w:t xml:space="preserve">The main purpose will be to offer a quick, efficient, and reliable application to schedule the quickest routes complying </w:t>
-      </w:r>
-      <w:r>
+        <w:t>After that, they will also be able to customize the preferences for the specific trip (such as some means of transport to avoid) and they will receive the shortest itinerary given these inputs.</w:t>
+      </w:r>
+    </w:p>
+    <w:p>
+      <w:pPr>
+        <w:pStyle w:val="NormalWeb"/>
+        <w:spacing w:before="280"/>
         <w:rPr>
           <w:rFonts w:ascii="Arial" w:hAnsi="Arial" w:cs="Arial"/>
           <w:color w:val="000000"/>
           <w:sz w:val="22"/>
           <w:szCs w:val="22"/>
         </w:rPr>
-        <w:t>with</w:t>
-      </w:r>
+      </w:pPr>
       <w:r>
         <w:rPr>
           <w:rFonts w:ascii="Arial" w:hAnsi="Arial" w:cs="Arial"/>
@@ -3943,7 +3993,30 @@
           <w:sz w:val="22"/>
           <w:szCs w:val="22"/>
         </w:rPr>
-        <w:t xml:space="preserve"> all the user’s events within the limits of feasibility.</w:t>
+        <w:t>The user will also have the further option to arrange the trip by buying/booking tickets for public transport if needed, once the itinerary has been set.</w:t>
+      </w:r>
+    </w:p>
+    <w:p>
+      <w:pPr>
+        <w:pStyle w:val="Titolo21"/>
+        <w:rPr>
+          <w:lang w:val="en-US"/>
+        </w:rPr>
+      </w:pPr>
+      <w:bookmarkStart w:id="8" w:name="_Toc499330521"/>
+      <w:r>
+        <w:rPr>
+          <w:lang w:val="en-US"/>
+        </w:rPr>
+        <w:lastRenderedPageBreak/>
+        <w:t>C. Definitions Acronyms, Abbreviations</w:t>
+      </w:r>
+      <w:bookmarkEnd w:id="8"/>
+      <w:r>
+        <w:rPr>
+          <w:lang w:val="en-US"/>
+        </w:rPr>
+        <w:t xml:space="preserve"> </w:t>
       </w:r>
     </w:p>
     <w:p>
@@ -3955,14 +4028,14 @@
           <w:lang w:val="en-US"/>
         </w:rPr>
       </w:pPr>
-      <w:bookmarkStart w:id="6" w:name="_Toc499330520"/>
+      <w:bookmarkStart w:id="9" w:name="_Toc499330522"/>
       <w:r>
         <w:rPr>
           <w:bCs/>
           <w:color w:val="000000"/>
           <w:lang w:val="en-US"/>
         </w:rPr>
-        <w:t>B</w:t>
+        <w:t>C</w:t>
       </w:r>
       <w:r>
         <w:rPr>
@@ -3970,94 +4043,56 @@
           <w:color w:val="000000"/>
           <w:lang w:val="en-US"/>
         </w:rPr>
-        <w:t>.2. Actual System</w:t>
-      </w:r>
-      <w:bookmarkEnd w:id="6"/>
-    </w:p>
-    <w:p>
-      <w:pPr>
-        <w:pStyle w:val="NormalWeb"/>
-        <w:spacing w:before="280"/>
-        <w:rPr>
-          <w:rFonts w:ascii="Arial" w:hAnsi="Arial" w:cs="Arial"/>
-          <w:color w:val="000000"/>
-          <w:sz w:val="22"/>
-          <w:szCs w:val="22"/>
-        </w:rPr>
-      </w:pPr>
-      <w:r>
-        <w:rPr>
-          <w:rFonts w:ascii="Arial" w:hAnsi="Arial" w:cs="Arial"/>
-          <w:color w:val="000000"/>
-          <w:sz w:val="22"/>
-          <w:szCs w:val="22"/>
-        </w:rPr>
-        <w:t>The users will be logging in with their username (or, alternatively, their e-mail address or phone number) and password. The set of preferences will be the basis for all travels, and the users will only need to give as inputs the locations of departure and the destination, the time at which they should arrive to the destination, and the type of event.</w:t>
-      </w:r>
-    </w:p>
-    <w:p>
-      <w:pPr>
-        <w:pStyle w:val="NormalWeb"/>
-        <w:spacing w:before="280"/>
-        <w:rPr>
-          <w:rFonts w:ascii="Arial" w:hAnsi="Arial" w:cs="Arial"/>
-          <w:color w:val="000000"/>
-          <w:sz w:val="22"/>
-          <w:szCs w:val="22"/>
-        </w:rPr>
-      </w:pPr>
-      <w:r>
-        <w:rPr>
-          <w:rFonts w:ascii="Arial" w:hAnsi="Arial" w:cs="Arial"/>
-          <w:color w:val="000000"/>
-          <w:sz w:val="22"/>
-          <w:szCs w:val="22"/>
-        </w:rPr>
-        <w:t>After that, they will also be able to customize the preferences for the specific trip (such as some means of transport to avoid) and they will receive the shortest itinerary given these inputs.</w:t>
-      </w:r>
-    </w:p>
-    <w:p>
-      <w:pPr>
-        <w:pStyle w:val="NormalWeb"/>
-        <w:spacing w:before="280"/>
-        <w:rPr>
-          <w:rFonts w:ascii="Arial" w:hAnsi="Arial" w:cs="Arial"/>
-          <w:color w:val="000000"/>
-          <w:sz w:val="22"/>
-          <w:szCs w:val="22"/>
-        </w:rPr>
-      </w:pPr>
-      <w:r>
-        <w:rPr>
-          <w:rFonts w:ascii="Arial" w:hAnsi="Arial" w:cs="Arial"/>
-          <w:color w:val="000000"/>
-          <w:sz w:val="22"/>
-          <w:szCs w:val="22"/>
-        </w:rPr>
-        <w:lastRenderedPageBreak/>
-        <w:t>The user will also have the further option to arrange the trip by buying/booking tickets for public transport if needed, once the itinerary has been set.</w:t>
-      </w:r>
-    </w:p>
-    <w:p>
-      <w:pPr>
-        <w:pStyle w:val="Titolo21"/>
-        <w:rPr>
-          <w:lang w:val="en-US"/>
-        </w:rPr>
-      </w:pPr>
-      <w:bookmarkStart w:id="7" w:name="_Toc499330521"/>
-      <w:r>
-        <w:rPr>
-          <w:lang w:val="en-US"/>
-        </w:rPr>
-        <w:t>C. Definitions Acronyms, Abbreviations</w:t>
-      </w:r>
-      <w:bookmarkEnd w:id="7"/>
-      <w:r>
-        <w:rPr>
-          <w:lang w:val="en-US"/>
-        </w:rPr>
-        <w:t xml:space="preserve"> </w:t>
+        <w:t>.1. Definitions</w:t>
+      </w:r>
+      <w:bookmarkEnd w:id="9"/>
+    </w:p>
+    <w:p>
+      <w:pPr>
+        <w:pStyle w:val="NoSpacing"/>
+        <w:numPr>
+          <w:ilvl w:val="0"/>
+          <w:numId w:val="15"/>
+        </w:numPr>
+      </w:pPr>
+      <w:r>
+        <w:t>Event: Locations the user has to go to within a certain deadline for a given timeframe</w:t>
+      </w:r>
+    </w:p>
+    <w:p>
+      <w:pPr>
+        <w:pStyle w:val="NoSpacing"/>
+        <w:numPr>
+          <w:ilvl w:val="0"/>
+          <w:numId w:val="15"/>
+        </w:numPr>
+      </w:pPr>
+      <w:r>
+        <w:t>Trip: The description of route, including the transports, the user takes on to get from the starting location to the event</w:t>
+      </w:r>
+    </w:p>
+    <w:p>
+      <w:pPr>
+        <w:pStyle w:val="NoSpacing"/>
+        <w:numPr>
+          <w:ilvl w:val="0"/>
+          <w:numId w:val="15"/>
+        </w:numPr>
+      </w:pPr>
+      <w:r>
+        <w:t>Step: A single part of a trip, corresponds to one mean of transport</w:t>
+      </w:r>
+    </w:p>
+    <w:p>
+      <w:pPr>
+        <w:pStyle w:val="NoSpacing"/>
+        <w:numPr>
+          <w:ilvl w:val="0"/>
+          <w:numId w:val="15"/>
+        </w:numPr>
+      </w:pPr>
+      <w:r>
+        <w:t>Break: An optional pause to consider from all trips and events, it has to be within a chosen timeframe and last for at least a chosen amount of time</w:t>
       </w:r>
     </w:p>
     <w:p>
@@ -4069,7 +4104,7 @@
           <w:lang w:val="en-US"/>
         </w:rPr>
       </w:pPr>
-      <w:bookmarkStart w:id="8" w:name="_Toc499330522"/>
+      <w:bookmarkStart w:id="10" w:name="_Toc499330523"/>
       <w:r>
         <w:rPr>
           <w:bCs/>
@@ -4084,315 +4119,132 @@
           <w:color w:val="000000"/>
           <w:lang w:val="en-US"/>
         </w:rPr>
-        <w:t>.1. Definitions</w:t>
-      </w:r>
-      <w:bookmarkEnd w:id="8"/>
-    </w:p>
-    <w:p>
-      <w:pPr>
-        <w:pStyle w:val="NormalWeb"/>
+        <w:t>.2. Acronyms</w:t>
+      </w:r>
+      <w:bookmarkEnd w:id="10"/>
+    </w:p>
+    <w:p>
+      <w:pPr>
+        <w:pStyle w:val="NoSpacing"/>
+      </w:pPr>
+      <w:r>
+        <w:t>DB: Database</w:t>
+      </w:r>
+    </w:p>
+    <w:p>
+      <w:pPr>
+        <w:pStyle w:val="NoSpacing"/>
+      </w:pPr>
+      <w:r>
+        <w:t>DBMS: Database Management System</w:t>
+      </w:r>
+    </w:p>
+    <w:p>
+      <w:pPr>
+        <w:pStyle w:val="NoSpacing"/>
+      </w:pPr>
+      <w:r>
+        <w:t>RASD: Requirement Analysis and Specification Document</w:t>
+      </w:r>
+    </w:p>
+    <w:p>
+      <w:pPr>
+        <w:pStyle w:val="NoSpacing"/>
+      </w:pPr>
+      <w:r>
+        <w:t>DD: Design Document</w:t>
+      </w:r>
+    </w:p>
+    <w:p>
+      <w:pPr>
+        <w:pStyle w:val="Titolo31"/>
+        <w:rPr>
+          <w:bCs/>
+          <w:color w:val="000000"/>
+          <w:lang w:val="en-US"/>
+        </w:rPr>
+      </w:pPr>
+      <w:bookmarkStart w:id="11" w:name="_Toc499330524"/>
+      <w:r>
+        <w:rPr>
+          <w:bCs/>
+          <w:color w:val="000000"/>
+          <w:lang w:val="en-US"/>
+        </w:rPr>
+        <w:t>C</w:t>
+      </w:r>
+      <w:r>
+        <w:rPr>
+          <w:bCs/>
+          <w:color w:val="000000"/>
+          <w:lang w:val="en-US"/>
+        </w:rPr>
+        <w:t>.3. Abbreviations</w:t>
+      </w:r>
+      <w:bookmarkEnd w:id="11"/>
+    </w:p>
+    <w:p>
+      <w:pPr>
+        <w:pStyle w:val="NoSpacing"/>
+      </w:pPr>
+      <w:r>
+        <w:t>[Gn] - nth goal</w:t>
+      </w:r>
+    </w:p>
+    <w:p>
+      <w:pPr>
+        <w:pStyle w:val="NoSpacing"/>
+      </w:pPr>
+      <w:r>
+        <w:t>[Dn] - nth goal</w:t>
+      </w:r>
+    </w:p>
+    <w:p>
+      <w:pPr>
+        <w:pStyle w:val="NoSpacing"/>
+      </w:pPr>
+      <w:r>
+        <w:t>[Rn] - nth functional requirements</w:t>
+      </w:r>
+    </w:p>
+    <w:p>
+      <w:pPr>
+        <w:pStyle w:val="Titolo21"/>
+        <w:rPr>
+          <w:lang w:val="en-US"/>
+        </w:rPr>
+      </w:pPr>
+      <w:bookmarkStart w:id="12" w:name="_Toc499330525"/>
+      <w:r>
+        <w:rPr>
+          <w:lang w:val="en-US"/>
+        </w:rPr>
+        <w:t>D. Revision History</w:t>
+      </w:r>
+      <w:bookmarkEnd w:id="12"/>
+      <w:r>
+        <w:rPr>
+          <w:lang w:val="en-US"/>
+        </w:rPr>
+        <w:t xml:space="preserve"> </w:t>
+      </w:r>
+    </w:p>
+    <w:p>
+      <w:pPr>
+        <w:pStyle w:val="NoSpacing"/>
         <w:numPr>
           <w:ilvl w:val="0"/>
-          <w:numId w:val="2"/>
+          <w:numId w:val="16"/>
         </w:numPr>
-        <w:spacing w:before="280"/>
-        <w:textAlignment w:val="baseline"/>
-        <w:rPr>
-          <w:rFonts w:ascii="Arial" w:hAnsi="Arial" w:cs="Arial"/>
-          <w:color w:val="000000"/>
-          <w:sz w:val="22"/>
-          <w:szCs w:val="22"/>
-        </w:rPr>
-      </w:pPr>
-      <w:r>
-        <w:rPr>
-          <w:rFonts w:ascii="Arial" w:hAnsi="Arial" w:cs="Arial"/>
-          <w:color w:val="000000"/>
-          <w:sz w:val="22"/>
-          <w:szCs w:val="22"/>
-        </w:rPr>
-        <w:t>Event: Locations the user has to go to within a certain deadline for a given timeframe</w:t>
-      </w:r>
-    </w:p>
-    <w:p>
-      <w:pPr>
-        <w:pStyle w:val="NormalWeb"/>
-        <w:numPr>
-          <w:ilvl w:val="0"/>
-          <w:numId w:val="2"/>
-        </w:numPr>
-        <w:spacing w:before="280"/>
-        <w:textAlignment w:val="baseline"/>
-        <w:rPr>
-          <w:rFonts w:ascii="Arial" w:hAnsi="Arial" w:cs="Arial"/>
-          <w:color w:val="000000"/>
-          <w:sz w:val="22"/>
-          <w:szCs w:val="22"/>
-        </w:rPr>
-      </w:pPr>
-      <w:r>
-        <w:rPr>
-          <w:rFonts w:ascii="Arial" w:hAnsi="Arial" w:cs="Arial"/>
-          <w:color w:val="000000"/>
-          <w:sz w:val="22"/>
-          <w:szCs w:val="22"/>
-        </w:rPr>
-        <w:t>Trip: The description of route, including the transports, the user takes on to get from the starting location to the event</w:t>
-      </w:r>
-    </w:p>
-    <w:p>
-      <w:pPr>
-        <w:pStyle w:val="NormalWeb"/>
-        <w:numPr>
-          <w:ilvl w:val="0"/>
-          <w:numId w:val="2"/>
-        </w:numPr>
-        <w:spacing w:before="280"/>
-        <w:textAlignment w:val="baseline"/>
-        <w:rPr>
-          <w:rFonts w:ascii="Arial" w:hAnsi="Arial" w:cs="Arial"/>
-          <w:color w:val="000000"/>
-          <w:sz w:val="22"/>
-          <w:szCs w:val="22"/>
-        </w:rPr>
-      </w:pPr>
-      <w:r>
-        <w:rPr>
-          <w:rFonts w:ascii="Arial" w:hAnsi="Arial" w:cs="Arial"/>
-          <w:color w:val="000000"/>
-          <w:sz w:val="22"/>
-          <w:szCs w:val="22"/>
-        </w:rPr>
-        <w:t>Step: A single part of a trip, corresponds to one mean of transport</w:t>
-      </w:r>
-    </w:p>
-    <w:p>
-      <w:pPr>
-        <w:pStyle w:val="NormalWeb"/>
-        <w:numPr>
-          <w:ilvl w:val="0"/>
-          <w:numId w:val="2"/>
-        </w:numPr>
-        <w:spacing w:before="280"/>
-        <w:textAlignment w:val="baseline"/>
-        <w:rPr>
-          <w:rFonts w:ascii="Arial" w:hAnsi="Arial" w:cs="Arial"/>
-          <w:color w:val="000000"/>
-          <w:sz w:val="22"/>
-          <w:szCs w:val="22"/>
-        </w:rPr>
-      </w:pPr>
-      <w:r>
-        <w:rPr>
-          <w:rFonts w:ascii="Arial" w:hAnsi="Arial" w:cs="Arial"/>
-          <w:color w:val="000000"/>
-          <w:sz w:val="22"/>
-          <w:szCs w:val="22"/>
-        </w:rPr>
-        <w:t>Break: An optional pause to consider from all trips and events, it has to be within a chosen timeframe and last for at least a chosen amount of time</w:t>
-      </w:r>
-    </w:p>
-    <w:p>
-      <w:pPr>
-        <w:pStyle w:val="Titolo31"/>
-        <w:rPr>
-          <w:bCs/>
-          <w:color w:val="000000"/>
-          <w:lang w:val="en-US"/>
-        </w:rPr>
-      </w:pPr>
-      <w:bookmarkStart w:id="9" w:name="_Toc499330523"/>
-      <w:r>
-        <w:rPr>
-          <w:bCs/>
-          <w:color w:val="000000"/>
-          <w:lang w:val="en-US"/>
-        </w:rPr>
-        <w:t>C</w:t>
-      </w:r>
-      <w:r>
-        <w:rPr>
-          <w:bCs/>
-          <w:color w:val="000000"/>
-          <w:lang w:val="en-US"/>
-        </w:rPr>
-        <w:t>.2. Acronyms</w:t>
-      </w:r>
-      <w:bookmarkEnd w:id="9"/>
-    </w:p>
-    <w:p>
-      <w:pPr>
-        <w:pStyle w:val="NormalWeb"/>
-        <w:spacing w:before="280"/>
-        <w:rPr>
-          <w:rFonts w:ascii="Arial" w:hAnsi="Arial" w:cs="Arial"/>
-          <w:color w:val="000000"/>
-          <w:sz w:val="22"/>
-          <w:szCs w:val="22"/>
-        </w:rPr>
-      </w:pPr>
-      <w:r>
-        <w:rPr>
-          <w:rFonts w:ascii="Arial" w:hAnsi="Arial" w:cs="Arial"/>
-          <w:color w:val="000000"/>
-          <w:sz w:val="22"/>
-          <w:szCs w:val="22"/>
-        </w:rPr>
-        <w:t>DB: Database</w:t>
-      </w:r>
-    </w:p>
-    <w:p>
-      <w:pPr>
-        <w:pStyle w:val="NormalWeb"/>
-        <w:spacing w:before="280"/>
-        <w:rPr>
-          <w:rFonts w:ascii="Arial" w:hAnsi="Arial" w:cs="Arial"/>
-          <w:color w:val="000000"/>
-          <w:sz w:val="22"/>
-          <w:szCs w:val="22"/>
-        </w:rPr>
-      </w:pPr>
-      <w:r>
-        <w:rPr>
-          <w:rFonts w:ascii="Arial" w:hAnsi="Arial" w:cs="Arial"/>
-          <w:color w:val="000000"/>
-          <w:sz w:val="22"/>
-          <w:szCs w:val="22"/>
-        </w:rPr>
-        <w:t>DBMS: Database Management System</w:t>
-      </w:r>
-    </w:p>
-    <w:p>
-      <w:pPr>
-        <w:pStyle w:val="NormalWeb"/>
-        <w:spacing w:before="280"/>
-        <w:rPr>
-          <w:rFonts w:ascii="Arial" w:hAnsi="Arial" w:cs="Arial"/>
-          <w:color w:val="000000"/>
-          <w:sz w:val="22"/>
-          <w:szCs w:val="22"/>
-        </w:rPr>
-      </w:pPr>
-      <w:r>
-        <w:rPr>
-          <w:rFonts w:ascii="Arial" w:hAnsi="Arial" w:cs="Arial"/>
-          <w:color w:val="000000"/>
-          <w:sz w:val="22"/>
-          <w:szCs w:val="22"/>
-        </w:rPr>
-        <w:t>RASD: Requirement Analysis and Specification Document</w:t>
-      </w:r>
-    </w:p>
-    <w:p>
-      <w:pPr>
-        <w:pStyle w:val="NormalWeb"/>
-        <w:spacing w:before="280"/>
-        <w:rPr>
-          <w:rFonts w:ascii="Arial" w:hAnsi="Arial" w:cs="Arial"/>
-          <w:color w:val="000000"/>
-          <w:sz w:val="22"/>
-          <w:szCs w:val="22"/>
-        </w:rPr>
-      </w:pPr>
-      <w:r>
-        <w:rPr>
-          <w:rFonts w:ascii="Arial" w:hAnsi="Arial" w:cs="Arial"/>
-          <w:color w:val="000000"/>
-          <w:sz w:val="22"/>
-          <w:szCs w:val="22"/>
-        </w:rPr>
-        <w:t>DD: Design Document</w:t>
-      </w:r>
-    </w:p>
-    <w:p>
-      <w:pPr>
-        <w:pStyle w:val="Titolo31"/>
-        <w:rPr>
-          <w:bCs/>
-          <w:color w:val="000000"/>
-          <w:lang w:val="en-US"/>
-        </w:rPr>
-      </w:pPr>
-      <w:bookmarkStart w:id="10" w:name="_Toc499330524"/>
-      <w:r>
-        <w:rPr>
-          <w:bCs/>
-          <w:color w:val="000000"/>
-          <w:lang w:val="en-US"/>
-        </w:rPr>
-        <w:t>C</w:t>
-      </w:r>
-      <w:r>
-        <w:rPr>
-          <w:bCs/>
-          <w:color w:val="000000"/>
-          <w:lang w:val="en-US"/>
-        </w:rPr>
-        <w:t>.3. Abbreviations</w:t>
-      </w:r>
-      <w:bookmarkEnd w:id="10"/>
-    </w:p>
-    <w:p>
-      <w:pPr>
-        <w:pStyle w:val="NormalWeb"/>
-        <w:spacing w:before="280"/>
-        <w:rPr>
-          <w:rFonts w:ascii="Arial" w:hAnsi="Arial" w:cs="Arial"/>
-          <w:color w:val="000000"/>
-          <w:sz w:val="22"/>
-          <w:szCs w:val="22"/>
-        </w:rPr>
-      </w:pPr>
-      <w:r>
-        <w:rPr>
-          <w:rFonts w:ascii="Arial" w:hAnsi="Arial" w:cs="Arial"/>
-          <w:color w:val="000000"/>
-          <w:sz w:val="22"/>
-          <w:szCs w:val="22"/>
-        </w:rPr>
-        <w:t>[Gn] - nth goal</w:t>
-      </w:r>
-    </w:p>
-    <w:p>
-      <w:pPr>
-        <w:pStyle w:val="NormalWeb"/>
-        <w:spacing w:before="280"/>
-        <w:rPr>
-          <w:rFonts w:ascii="Arial" w:hAnsi="Arial" w:cs="Arial"/>
-          <w:color w:val="000000"/>
-          <w:sz w:val="22"/>
-          <w:szCs w:val="22"/>
-        </w:rPr>
-      </w:pPr>
-      <w:r>
-        <w:rPr>
-          <w:rFonts w:ascii="Arial" w:hAnsi="Arial" w:cs="Arial"/>
-          <w:color w:val="000000"/>
-          <w:sz w:val="22"/>
-          <w:szCs w:val="22"/>
-        </w:rPr>
-        <w:t>[Dn] - nth goal</w:t>
-      </w:r>
-    </w:p>
-    <w:p>
-      <w:pPr>
-        <w:pStyle w:val="NormalWeb"/>
-        <w:spacing w:before="280"/>
-        <w:rPr>
-          <w:rFonts w:ascii="Arial" w:hAnsi="Arial" w:cs="Arial"/>
-          <w:color w:val="000000"/>
-          <w:sz w:val="22"/>
-          <w:szCs w:val="22"/>
-        </w:rPr>
-      </w:pPr>
-      <w:r>
-        <w:rPr>
-          <w:rFonts w:ascii="Arial" w:hAnsi="Arial" w:cs="Arial"/>
-          <w:color w:val="000000"/>
-          <w:sz w:val="22"/>
-          <w:szCs w:val="22"/>
-        </w:rPr>
-        <w:t>[Rn] - nth functional requirements</w:t>
+        <w:rPr>
+          <w:lang w:val="en-US"/>
+        </w:rPr>
+      </w:pPr>
+      <w:r>
+        <w:rPr>
+          <w:lang w:val="en-US"/>
+        </w:rPr>
+        <w:t>1.0 – First complete draft (25/11/2017)</w:t>
       </w:r>
     </w:p>
     <w:p>
@@ -4402,14 +4254,14 @@
           <w:lang w:val="en-US"/>
         </w:rPr>
       </w:pPr>
-      <w:bookmarkStart w:id="11" w:name="_Toc499330525"/>
-      <w:r>
-        <w:rPr>
-          <w:lang w:val="en-US"/>
-        </w:rPr>
-        <w:t>D. Revision History</w:t>
-      </w:r>
-      <w:bookmarkEnd w:id="11"/>
+      <w:bookmarkStart w:id="13" w:name="_Toc499330526"/>
+      <w:r>
+        <w:rPr>
+          <w:lang w:val="en-US"/>
+        </w:rPr>
+        <w:t>E. Reference Documents</w:t>
+      </w:r>
+      <w:bookmarkEnd w:id="13"/>
       <w:r>
         <w:rPr>
           <w:lang w:val="en-US"/>
@@ -4424,36 +4276,14 @@
           <w:lang w:val="en-US"/>
         </w:rPr>
       </w:pPr>
-      <w:bookmarkStart w:id="12" w:name="_Toc499330526"/>
-      <w:r>
-        <w:rPr>
-          <w:lang w:val="en-US"/>
-        </w:rPr>
-        <w:t>E. Reference Documents</w:t>
-      </w:r>
-      <w:bookmarkEnd w:id="12"/>
-      <w:r>
-        <w:rPr>
-          <w:lang w:val="en-US"/>
-        </w:rPr>
-        <w:t xml:space="preserve"> </w:t>
-      </w:r>
-    </w:p>
-    <w:p>
-      <w:pPr>
-        <w:pStyle w:val="Titolo21"/>
-        <w:rPr>
-          <w:lang w:val="en-US"/>
-        </w:rPr>
-      </w:pPr>
-      <w:bookmarkStart w:id="13" w:name="_Toc499330527"/>
+      <w:bookmarkStart w:id="14" w:name="_Toc499330527"/>
       <w:r>
         <w:rPr>
           <w:lang w:val="en-US"/>
         </w:rPr>
         <w:t>F. Document Structure</w:t>
       </w:r>
-      <w:bookmarkEnd w:id="13"/>
+      <w:bookmarkEnd w:id="14"/>
     </w:p>
     <w:p>
       <w:pPr>
@@ -4522,7 +4352,6 @@
           <w:u w:val="single"/>
           <w:lang w:val="en-US"/>
         </w:rPr>
-        <w:lastRenderedPageBreak/>
         <w:t>Overview</w:t>
       </w:r>
       <w:r>
@@ -4734,6 +4563,7 @@
           <w:bCs/>
           <w:lang w:val="en-US"/>
         </w:rPr>
+        <w:lastRenderedPageBreak/>
         <w:t xml:space="preserve">User Interface Design: </w:t>
       </w:r>
       <w:r>
@@ -4803,37 +4633,19 @@
     </w:p>
     <w:p>
       <w:pPr>
-        <w:spacing w:line="240" w:lineRule="auto"/>
-        <w:ind w:left="360"/>
-        <w:rPr>
-          <w:lang w:val="en-US"/>
-        </w:rPr>
-      </w:pPr>
-    </w:p>
-    <w:p>
-      <w:pPr>
-        <w:pStyle w:val="ListParagraph"/>
-        <w:spacing w:line="240" w:lineRule="auto"/>
-        <w:rPr>
-          <w:lang w:val="en-US"/>
-        </w:rPr>
-      </w:pPr>
-    </w:p>
-    <w:p>
-      <w:pPr>
         <w:pStyle w:val="Titolo11"/>
         <w:rPr>
           <w:lang w:val="en-US"/>
         </w:rPr>
       </w:pPr>
-      <w:bookmarkStart w:id="14" w:name="_Toc499330528"/>
+      <w:bookmarkStart w:id="15" w:name="_Toc499330528"/>
       <w:r>
         <w:rPr>
           <w:lang w:val="en-US"/>
         </w:rPr>
         <w:t>2. Architectural Design</w:t>
       </w:r>
-      <w:bookmarkEnd w:id="14"/>
+      <w:bookmarkEnd w:id="15"/>
       <w:r>
         <w:rPr>
           <w:lang w:val="en-US"/>
@@ -4848,14 +4660,14 @@
           <w:lang w:val="en-US"/>
         </w:rPr>
       </w:pPr>
-      <w:bookmarkStart w:id="15" w:name="_Toc499330529"/>
+      <w:bookmarkStart w:id="16" w:name="_Toc499330529"/>
       <w:r>
         <w:rPr>
           <w:lang w:val="en-US"/>
         </w:rPr>
         <w:t>A. Overview</w:t>
       </w:r>
-      <w:bookmarkEnd w:id="15"/>
+      <w:bookmarkEnd w:id="16"/>
     </w:p>
     <w:p>
       <w:pPr>
@@ -4919,15 +4731,14 @@
           <w:lang w:val="en-US"/>
         </w:rPr>
       </w:pPr>
-      <w:bookmarkStart w:id="16" w:name="_Toc499330530"/>
-      <w:r>
-        <w:rPr>
-          <w:lang w:val="en-US"/>
-        </w:rPr>
-        <w:lastRenderedPageBreak/>
+      <w:bookmarkStart w:id="17" w:name="_Toc499330530"/>
+      <w:r>
+        <w:rPr>
+          <w:lang w:val="en-US"/>
+        </w:rPr>
         <w:t>B. Component view</w:t>
       </w:r>
-      <w:bookmarkEnd w:id="16"/>
+      <w:bookmarkEnd w:id="17"/>
     </w:p>
     <w:p>
       <w:pPr>
@@ -5007,6 +4818,7 @@
           <w:szCs w:val="20"/>
           <w:lang w:val="en-US"/>
         </w:rPr>
+        <w:lastRenderedPageBreak/>
         <w:t>.</w:t>
       </w:r>
       <w:r>
@@ -5016,7 +4828,7 @@
         </w:rPr>
         <w:drawing>
           <wp:inline distT="0" distB="0" distL="0" distR="0">
-            <wp:extent cx="5732780" cy="2234565"/>
+            <wp:extent cx="5017135" cy="857250"/>
             <wp:effectExtent l="0" t="0" r="0" b="0"/>
             <wp:docPr id="3" name="Picture"/>
             <wp:cNvGraphicFramePr>
@@ -5031,27 +4843,28 @@
                       <a:picLocks noChangeAspect="1" noChangeArrowheads="1"/>
                     </pic:cNvPicPr>
                   </pic:nvPicPr>
-                  <pic:blipFill>
+                  <pic:blipFill rotWithShape="1">
                     <a:blip r:embed="rId9"/>
-                    <a:stretch>
-                      <a:fillRect/>
-                    </a:stretch>
+                    <a:srcRect t="27273" b="28892"/>
+                    <a:stretch/>
                   </pic:blipFill>
                   <pic:spPr bwMode="auto">
                     <a:xfrm>
                       <a:off x="0" y="0"/>
-                      <a:ext cx="5732780" cy="2234565"/>
+                      <a:ext cx="5018405" cy="857467"/>
                     </a:xfrm>
                     <a:prstGeom prst="rect">
                       <a:avLst/>
                     </a:prstGeom>
                     <a:noFill/>
-                    <a:ln w="9525">
+                    <a:ln>
                       <a:noFill/>
-                      <a:miter lim="800000"/>
-                      <a:headEnd/>
-                      <a:tailEnd/>
                     </a:ln>
+                    <a:extLst>
+                      <a:ext uri="{53640926-AAD7-44D8-BBD7-CCE9431645EC}">
+                        <a14:shadowObscured xmlns:a14="http://schemas.microsoft.com/office/drawing/2010/main"/>
+                      </a:ext>
+                    </a:extLst>
                   </pic:spPr>
                 </pic:pic>
               </a:graphicData>
@@ -5112,41 +4925,19 @@
     </w:p>
     <w:p>
       <w:pPr>
-        <w:rPr>
-          <w:lang w:val="en-US"/>
-        </w:rPr>
-      </w:pPr>
-    </w:p>
-    <w:p>
-      <w:pPr>
-        <w:rPr>
-          <w:lang w:val="en-US"/>
-        </w:rPr>
-      </w:pPr>
-    </w:p>
-    <w:p>
-      <w:pPr>
-        <w:rPr>
-          <w:lang w:val="en-US"/>
-        </w:rPr>
-      </w:pPr>
-    </w:p>
-    <w:p>
-      <w:pPr>
         <w:pStyle w:val="Titolo21"/>
         <w:rPr>
           <w:lang w:val="en-US"/>
         </w:rPr>
       </w:pPr>
-      <w:bookmarkStart w:id="17" w:name="_Toc499330531"/>
-      <w:r>
-        <w:rPr>
-          <w:lang w:val="en-US"/>
-        </w:rPr>
-        <w:lastRenderedPageBreak/>
+      <w:bookmarkStart w:id="18" w:name="_Toc499330531"/>
+      <w:r>
+        <w:rPr>
+          <w:lang w:val="en-US"/>
+        </w:rPr>
         <w:t>C. Deployment view</w:t>
       </w:r>
-      <w:bookmarkEnd w:id="17"/>
+      <w:bookmarkEnd w:id="18"/>
     </w:p>
     <w:p>
       <w:pPr>
@@ -5255,6 +5046,7 @@
           <w:noProof/>
           <w:lang w:val="en-US"/>
         </w:rPr>
+        <w:lastRenderedPageBreak/>
         <w:drawing>
           <wp:inline distT="0" distB="0" distL="0" distR="0">
             <wp:extent cx="5731510" cy="1973580"/>
@@ -5422,7 +5214,7 @@
           <w:lang w:val="en-US"/>
         </w:rPr>
       </w:pPr>
-      <w:bookmarkStart w:id="18" w:name="_Toc499330532"/>
+      <w:bookmarkStart w:id="19" w:name="_Toc499330532"/>
       <w:r>
         <w:rPr>
           <w:lang w:val="en-US"/>
@@ -5430,7 +5222,7 @@
         <w:lastRenderedPageBreak/>
         <w:t>D. Runtime View</w:t>
       </w:r>
-      <w:bookmarkEnd w:id="18"/>
+      <w:bookmarkEnd w:id="19"/>
     </w:p>
     <w:p>
       <w:pPr>
@@ -5440,7 +5232,7 @@
           <w:lang w:val="en-US"/>
         </w:rPr>
       </w:pPr>
-      <w:bookmarkStart w:id="19" w:name="_Toc499330533"/>
+      <w:bookmarkStart w:id="20" w:name="_Toc499330533"/>
       <w:r>
         <w:rPr>
           <w:color w:val="auto"/>
@@ -5448,7 +5240,7 @@
         </w:rPr>
         <w:t>D.1.Login</w:t>
       </w:r>
-      <w:bookmarkEnd w:id="19"/>
+      <w:bookmarkEnd w:id="20"/>
     </w:p>
     <w:p>
       <w:pPr>
@@ -5594,7 +5386,7 @@
           <w:lang w:val="en-US"/>
         </w:rPr>
       </w:pPr>
-      <w:bookmarkStart w:id="20" w:name="_Toc499330534"/>
+      <w:bookmarkStart w:id="21" w:name="_Toc499330534"/>
       <w:r>
         <w:rPr>
           <w:color w:val="auto"/>
@@ -5602,8 +5394,6 @@
         </w:rPr>
         <w:t>D.2. Account Registration</w:t>
       </w:r>
-      <w:bookmarkStart w:id="21" w:name="_GoBack"/>
-      <w:bookmarkEnd w:id="20"/>
       <w:bookmarkEnd w:id="21"/>
     </w:p>
     <w:p>
@@ -5990,18 +5780,14 @@
     </w:p>
     <w:p>
       <w:pPr>
-        <w:pStyle w:val="Titolo21"/>
-        <w:rPr>
-          <w:sz w:val="22"/>
-          <w:szCs w:val="22"/>
+        <w:pStyle w:val="NoSpacing"/>
+        <w:rPr>
           <w:lang w:val="en-US"/>
         </w:rPr>
       </w:pPr>
       <w:bookmarkStart w:id="25" w:name="_Toc499330538"/>
       <w:r>
         <w:rPr>
-          <w:sz w:val="22"/>
-          <w:szCs w:val="22"/>
           <w:lang w:val="en-US"/>
         </w:rPr>
         <w:t xml:space="preserve">Selected design </w:t>
@@ -6009,8 +5795,6 @@
       <w:bookmarkEnd w:id="25"/>
       <w:r>
         <w:rPr>
-          <w:sz w:val="22"/>
-          <w:szCs w:val="22"/>
           <w:lang w:val="en-US"/>
         </w:rPr>
         <w:t>patterns:</w:t>
@@ -6233,6 +6017,20 @@
         <w:t>G. Other Design Decisions</w:t>
       </w:r>
       <w:bookmarkEnd w:id="26"/>
+    </w:p>
+    <w:p>
+      <w:pPr>
+        <w:pStyle w:val="NoSpacing"/>
+        <w:rPr>
+          <w:lang w:val="en-US"/>
+        </w:rPr>
+      </w:pPr>
+      <w:r>
+        <w:rPr>
+          <w:lang w:val="en-US"/>
+        </w:rPr>
+        <w:t>None in particular</w:t>
+      </w:r>
     </w:p>
     <w:p>
       <w:pPr>
@@ -6810,15 +6608,41 @@
     </w:p>
     <w:p>
       <w:pPr>
-        <w:rPr>
-          <w:lang w:val="en-US"/>
-        </w:rPr>
-      </w:pPr>
-      <w:r>
-        <w:rPr>
-          <w:lang w:val="en-US"/>
-        </w:rPr>
-        <w:t>Refer to the mockup provided in the R.A.S.D. – Section 3.1.1</w:t>
+        <w:pStyle w:val="Heading2"/>
+        <w:rPr>
+          <w:rFonts w:ascii="Arial" w:hAnsi="Arial"/>
+          <w:color w:val="000000" w:themeColor="text1"/>
+          <w:sz w:val="24"/>
+          <w:lang w:val="en-US"/>
+        </w:rPr>
+      </w:pPr>
+      <w:r>
+        <w:rPr>
+          <w:rFonts w:ascii="Arial" w:hAnsi="Arial"/>
+          <w:color w:val="000000" w:themeColor="text1"/>
+          <w:sz w:val="24"/>
+          <w:lang w:val="en-US"/>
+        </w:rPr>
+        <w:t>4.1 Mock up</w:t>
+      </w:r>
+    </w:p>
+    <w:p>
+      <w:pPr>
+        <w:rPr>
+          <w:lang w:val="en-US"/>
+        </w:rPr>
+      </w:pPr>
+      <w:r>
+        <w:rPr>
+          <w:lang w:val="en-US"/>
+        </w:rPr>
+        <w:t>R</w:t>
+      </w:r>
+      <w:r>
+        <w:rPr>
+          <w:lang w:val="en-US"/>
+        </w:rPr>
+        <w:t>efer to the mockup provided in the R.A.S.D. – Section 3.1.1</w:t>
       </w:r>
     </w:p>
     <w:p>
@@ -9083,7 +8907,25 @@
         <w:rPr>
           <w:lang w:val="en-US"/>
         </w:rPr>
-        <w:t>25/11/2017: 1 hour</w:t>
+        <w:t xml:space="preserve">25/11/2017: </w:t>
+      </w:r>
+      <w:r>
+        <w:rPr>
+          <w:lang w:val="en-US"/>
+        </w:rPr>
+        <w:t>2</w:t>
+      </w:r>
+      <w:r>
+        <w:rPr>
+          <w:lang w:val="en-US"/>
+        </w:rPr>
+        <w:t xml:space="preserve"> hour</w:t>
+      </w:r>
+      <w:r>
+        <w:rPr>
+          <w:lang w:val="en-US"/>
+        </w:rPr>
+        <w:t>s</w:t>
       </w:r>
     </w:p>
     <w:p>
@@ -9264,9 +9106,46 @@
       </w:pPr>
       <w:bookmarkStart w:id="49" w:name="_Toc499330562"/>
       <w:r>
-        <w:t>8. References</w:t>
+        <w:t xml:space="preserve">8. </w:t>
       </w:r>
       <w:bookmarkEnd w:id="49"/>
+      <w:r>
+        <w:t>Tool Used</w:t>
+      </w:r>
+    </w:p>
+    <w:p>
+      <w:pPr>
+        <w:pStyle w:val="NoSpacing"/>
+        <w:numPr>
+          <w:ilvl w:val="0"/>
+          <w:numId w:val="11"/>
+        </w:numPr>
+      </w:pPr>
+      <w:r>
+        <w:t xml:space="preserve">Github - </w:t>
+      </w:r>
+    </w:p>
+    <w:p>
+      <w:pPr>
+        <w:pStyle w:val="NoSpacing"/>
+        <w:numPr>
+          <w:ilvl w:val="0"/>
+          <w:numId w:val="11"/>
+        </w:numPr>
+      </w:pPr>
+      <w:r>
+        <w:t xml:space="preserve">Draw.io - </w:t>
+      </w:r>
+      <w:r>
+        <w:t>for UML Models</w:t>
+      </w:r>
+    </w:p>
+    <w:bookmarkEnd w:id="0"/>
+    <w:p>
+      <w:pPr>
+        <w:pStyle w:val="NoSpacing"/>
+        <w:ind w:left="360"/>
+      </w:pPr>
     </w:p>
     <w:sectPr>
       <w:pgSz w:w="11906" w:h="16838"/>
@@ -10338,7 +10217,7 @@
   <w:abstractNum w:abstractNumId="8" w15:restartNumberingAfterBreak="0">
     <w:nsid w:val="414D5D61"/>
     <w:multiLevelType w:val="hybridMultilevel"/>
-    <w:tmpl w:val="FA64898C"/>
+    <w:tmpl w:val="99B6555E"/>
     <w:lvl w:ilvl="0" w:tplc="04090001">
       <w:start w:val="1"/>
       <w:numFmt w:val="bullet"/>
@@ -10589,6 +10468,232 @@
     </w:lvl>
   </w:abstractNum>
   <w:abstractNum w:abstractNumId="10" w15:restartNumberingAfterBreak="0">
+    <w:nsid w:val="4CFA698C"/>
+    <w:multiLevelType w:val="hybridMultilevel"/>
+    <w:tmpl w:val="C20E3216"/>
+    <w:lvl w:ilvl="0" w:tplc="04090001">
+      <w:start w:val="1"/>
+      <w:numFmt w:val="bullet"/>
+      <w:lvlText w:val=""/>
+      <w:lvlJc w:val="left"/>
+      <w:pPr>
+        <w:ind w:left="720" w:hanging="360"/>
+      </w:pPr>
+      <w:rPr>
+        <w:rFonts w:ascii="Symbol" w:hAnsi="Symbol" w:hint="default"/>
+      </w:rPr>
+    </w:lvl>
+    <w:lvl w:ilvl="1" w:tplc="04090003" w:tentative="1">
+      <w:start w:val="1"/>
+      <w:numFmt w:val="bullet"/>
+      <w:lvlText w:val="o"/>
+      <w:lvlJc w:val="left"/>
+      <w:pPr>
+        <w:ind w:left="1440" w:hanging="360"/>
+      </w:pPr>
+      <w:rPr>
+        <w:rFonts w:ascii="Courier New" w:hAnsi="Courier New" w:cs="Courier New" w:hint="default"/>
+      </w:rPr>
+    </w:lvl>
+    <w:lvl w:ilvl="2" w:tplc="04090005" w:tentative="1">
+      <w:start w:val="1"/>
+      <w:numFmt w:val="bullet"/>
+      <w:lvlText w:val=""/>
+      <w:lvlJc w:val="left"/>
+      <w:pPr>
+        <w:ind w:left="2160" w:hanging="360"/>
+      </w:pPr>
+      <w:rPr>
+        <w:rFonts w:ascii="Wingdings" w:hAnsi="Wingdings" w:hint="default"/>
+      </w:rPr>
+    </w:lvl>
+    <w:lvl w:ilvl="3" w:tplc="04090001" w:tentative="1">
+      <w:start w:val="1"/>
+      <w:numFmt w:val="bullet"/>
+      <w:lvlText w:val=""/>
+      <w:lvlJc w:val="left"/>
+      <w:pPr>
+        <w:ind w:left="2880" w:hanging="360"/>
+      </w:pPr>
+      <w:rPr>
+        <w:rFonts w:ascii="Symbol" w:hAnsi="Symbol" w:hint="default"/>
+      </w:rPr>
+    </w:lvl>
+    <w:lvl w:ilvl="4" w:tplc="04090003" w:tentative="1">
+      <w:start w:val="1"/>
+      <w:numFmt w:val="bullet"/>
+      <w:lvlText w:val="o"/>
+      <w:lvlJc w:val="left"/>
+      <w:pPr>
+        <w:ind w:left="3600" w:hanging="360"/>
+      </w:pPr>
+      <w:rPr>
+        <w:rFonts w:ascii="Courier New" w:hAnsi="Courier New" w:cs="Courier New" w:hint="default"/>
+      </w:rPr>
+    </w:lvl>
+    <w:lvl w:ilvl="5" w:tplc="04090005" w:tentative="1">
+      <w:start w:val="1"/>
+      <w:numFmt w:val="bullet"/>
+      <w:lvlText w:val=""/>
+      <w:lvlJc w:val="left"/>
+      <w:pPr>
+        <w:ind w:left="4320" w:hanging="360"/>
+      </w:pPr>
+      <w:rPr>
+        <w:rFonts w:ascii="Wingdings" w:hAnsi="Wingdings" w:hint="default"/>
+      </w:rPr>
+    </w:lvl>
+    <w:lvl w:ilvl="6" w:tplc="04090001" w:tentative="1">
+      <w:start w:val="1"/>
+      <w:numFmt w:val="bullet"/>
+      <w:lvlText w:val=""/>
+      <w:lvlJc w:val="left"/>
+      <w:pPr>
+        <w:ind w:left="5040" w:hanging="360"/>
+      </w:pPr>
+      <w:rPr>
+        <w:rFonts w:ascii="Symbol" w:hAnsi="Symbol" w:hint="default"/>
+      </w:rPr>
+    </w:lvl>
+    <w:lvl w:ilvl="7" w:tplc="04090003" w:tentative="1">
+      <w:start w:val="1"/>
+      <w:numFmt w:val="bullet"/>
+      <w:lvlText w:val="o"/>
+      <w:lvlJc w:val="left"/>
+      <w:pPr>
+        <w:ind w:left="5760" w:hanging="360"/>
+      </w:pPr>
+      <w:rPr>
+        <w:rFonts w:ascii="Courier New" w:hAnsi="Courier New" w:cs="Courier New" w:hint="default"/>
+      </w:rPr>
+    </w:lvl>
+    <w:lvl w:ilvl="8" w:tplc="04090005" w:tentative="1">
+      <w:start w:val="1"/>
+      <w:numFmt w:val="bullet"/>
+      <w:lvlText w:val=""/>
+      <w:lvlJc w:val="left"/>
+      <w:pPr>
+        <w:ind w:left="6480" w:hanging="360"/>
+      </w:pPr>
+      <w:rPr>
+        <w:rFonts w:ascii="Wingdings" w:hAnsi="Wingdings" w:hint="default"/>
+      </w:rPr>
+    </w:lvl>
+  </w:abstractNum>
+  <w:abstractNum w:abstractNumId="11" w15:restartNumberingAfterBreak="0">
+    <w:nsid w:val="5A2A4861"/>
+    <w:multiLevelType w:val="hybridMultilevel"/>
+    <w:tmpl w:val="E1A4D312"/>
+    <w:lvl w:ilvl="0" w:tplc="04090001">
+      <w:start w:val="1"/>
+      <w:numFmt w:val="bullet"/>
+      <w:lvlText w:val=""/>
+      <w:lvlJc w:val="left"/>
+      <w:pPr>
+        <w:ind w:left="720" w:hanging="360"/>
+      </w:pPr>
+      <w:rPr>
+        <w:rFonts w:ascii="Symbol" w:hAnsi="Symbol" w:hint="default"/>
+      </w:rPr>
+    </w:lvl>
+    <w:lvl w:ilvl="1" w:tplc="04090003" w:tentative="1">
+      <w:start w:val="1"/>
+      <w:numFmt w:val="bullet"/>
+      <w:lvlText w:val="o"/>
+      <w:lvlJc w:val="left"/>
+      <w:pPr>
+        <w:ind w:left="1440" w:hanging="360"/>
+      </w:pPr>
+      <w:rPr>
+        <w:rFonts w:ascii="Courier New" w:hAnsi="Courier New" w:cs="Courier New" w:hint="default"/>
+      </w:rPr>
+    </w:lvl>
+    <w:lvl w:ilvl="2" w:tplc="04090005" w:tentative="1">
+      <w:start w:val="1"/>
+      <w:numFmt w:val="bullet"/>
+      <w:lvlText w:val=""/>
+      <w:lvlJc w:val="left"/>
+      <w:pPr>
+        <w:ind w:left="2160" w:hanging="360"/>
+      </w:pPr>
+      <w:rPr>
+        <w:rFonts w:ascii="Wingdings" w:hAnsi="Wingdings" w:hint="default"/>
+      </w:rPr>
+    </w:lvl>
+    <w:lvl w:ilvl="3" w:tplc="04090001" w:tentative="1">
+      <w:start w:val="1"/>
+      <w:numFmt w:val="bullet"/>
+      <w:lvlText w:val=""/>
+      <w:lvlJc w:val="left"/>
+      <w:pPr>
+        <w:ind w:left="2880" w:hanging="360"/>
+      </w:pPr>
+      <w:rPr>
+        <w:rFonts w:ascii="Symbol" w:hAnsi="Symbol" w:hint="default"/>
+      </w:rPr>
+    </w:lvl>
+    <w:lvl w:ilvl="4" w:tplc="04090003" w:tentative="1">
+      <w:start w:val="1"/>
+      <w:numFmt w:val="bullet"/>
+      <w:lvlText w:val="o"/>
+      <w:lvlJc w:val="left"/>
+      <w:pPr>
+        <w:ind w:left="3600" w:hanging="360"/>
+      </w:pPr>
+      <w:rPr>
+        <w:rFonts w:ascii="Courier New" w:hAnsi="Courier New" w:cs="Courier New" w:hint="default"/>
+      </w:rPr>
+    </w:lvl>
+    <w:lvl w:ilvl="5" w:tplc="04090005" w:tentative="1">
+      <w:start w:val="1"/>
+      <w:numFmt w:val="bullet"/>
+      <w:lvlText w:val=""/>
+      <w:lvlJc w:val="left"/>
+      <w:pPr>
+        <w:ind w:left="4320" w:hanging="360"/>
+      </w:pPr>
+      <w:rPr>
+        <w:rFonts w:ascii="Wingdings" w:hAnsi="Wingdings" w:hint="default"/>
+      </w:rPr>
+    </w:lvl>
+    <w:lvl w:ilvl="6" w:tplc="04090001" w:tentative="1">
+      <w:start w:val="1"/>
+      <w:numFmt w:val="bullet"/>
+      <w:lvlText w:val=""/>
+      <w:lvlJc w:val="left"/>
+      <w:pPr>
+        <w:ind w:left="5040" w:hanging="360"/>
+      </w:pPr>
+      <w:rPr>
+        <w:rFonts w:ascii="Symbol" w:hAnsi="Symbol" w:hint="default"/>
+      </w:rPr>
+    </w:lvl>
+    <w:lvl w:ilvl="7" w:tplc="04090003" w:tentative="1">
+      <w:start w:val="1"/>
+      <w:numFmt w:val="bullet"/>
+      <w:lvlText w:val="o"/>
+      <w:lvlJc w:val="left"/>
+      <w:pPr>
+        <w:ind w:left="5760" w:hanging="360"/>
+      </w:pPr>
+      <w:rPr>
+        <w:rFonts w:ascii="Courier New" w:hAnsi="Courier New" w:cs="Courier New" w:hint="default"/>
+      </w:rPr>
+    </w:lvl>
+    <w:lvl w:ilvl="8" w:tplc="04090005" w:tentative="1">
+      <w:start w:val="1"/>
+      <w:numFmt w:val="bullet"/>
+      <w:lvlText w:val=""/>
+      <w:lvlJc w:val="left"/>
+      <w:pPr>
+        <w:ind w:left="6480" w:hanging="360"/>
+      </w:pPr>
+      <w:rPr>
+        <w:rFonts w:ascii="Wingdings" w:hAnsi="Wingdings" w:hint="default"/>
+      </w:rPr>
+    </w:lvl>
+  </w:abstractNum>
+  <w:abstractNum w:abstractNumId="12" w15:restartNumberingAfterBreak="0">
     <w:nsid w:val="6BA57006"/>
     <w:multiLevelType w:val="multilevel"/>
     <w:tmpl w:val="D49636FE"/>
@@ -10701,7 +10806,7 @@
       </w:rPr>
     </w:lvl>
   </w:abstractNum>
-  <w:abstractNum w:abstractNumId="11" w15:restartNumberingAfterBreak="0">
+  <w:abstractNum w:abstractNumId="13" w15:restartNumberingAfterBreak="0">
     <w:nsid w:val="76974D81"/>
     <w:multiLevelType w:val="hybridMultilevel"/>
     <w:tmpl w:val="683C4C26"/>
@@ -10790,7 +10895,7 @@
       </w:pPr>
     </w:lvl>
   </w:abstractNum>
-  <w:abstractNum w:abstractNumId="12" w15:restartNumberingAfterBreak="0">
+  <w:abstractNum w:abstractNumId="14" w15:restartNumberingAfterBreak="0">
     <w:nsid w:val="773505CE"/>
     <w:multiLevelType w:val="multilevel"/>
     <w:tmpl w:val="AC723EA2"/>
@@ -10910,6 +11015,119 @@
         </w:tabs>
         <w:ind w:left="1584" w:hanging="1584"/>
       </w:pPr>
+    </w:lvl>
+  </w:abstractNum>
+  <w:abstractNum w:abstractNumId="15" w15:restartNumberingAfterBreak="0">
+    <w:nsid w:val="793416AF"/>
+    <w:multiLevelType w:val="hybridMultilevel"/>
+    <w:tmpl w:val="C4966406"/>
+    <w:lvl w:ilvl="0" w:tplc="04090001">
+      <w:start w:val="1"/>
+      <w:numFmt w:val="bullet"/>
+      <w:lvlText w:val=""/>
+      <w:lvlJc w:val="left"/>
+      <w:pPr>
+        <w:ind w:left="720" w:hanging="360"/>
+      </w:pPr>
+      <w:rPr>
+        <w:rFonts w:ascii="Symbol" w:hAnsi="Symbol" w:hint="default"/>
+      </w:rPr>
+    </w:lvl>
+    <w:lvl w:ilvl="1" w:tplc="04090003" w:tentative="1">
+      <w:start w:val="1"/>
+      <w:numFmt w:val="bullet"/>
+      <w:lvlText w:val="o"/>
+      <w:lvlJc w:val="left"/>
+      <w:pPr>
+        <w:ind w:left="1440" w:hanging="360"/>
+      </w:pPr>
+      <w:rPr>
+        <w:rFonts w:ascii="Courier New" w:hAnsi="Courier New" w:cs="Courier New" w:hint="default"/>
+      </w:rPr>
+    </w:lvl>
+    <w:lvl w:ilvl="2" w:tplc="04090005" w:tentative="1">
+      <w:start w:val="1"/>
+      <w:numFmt w:val="bullet"/>
+      <w:lvlText w:val=""/>
+      <w:lvlJc w:val="left"/>
+      <w:pPr>
+        <w:ind w:left="2160" w:hanging="360"/>
+      </w:pPr>
+      <w:rPr>
+        <w:rFonts w:ascii="Wingdings" w:hAnsi="Wingdings" w:hint="default"/>
+      </w:rPr>
+    </w:lvl>
+    <w:lvl w:ilvl="3" w:tplc="04090001" w:tentative="1">
+      <w:start w:val="1"/>
+      <w:numFmt w:val="bullet"/>
+      <w:lvlText w:val=""/>
+      <w:lvlJc w:val="left"/>
+      <w:pPr>
+        <w:ind w:left="2880" w:hanging="360"/>
+      </w:pPr>
+      <w:rPr>
+        <w:rFonts w:ascii="Symbol" w:hAnsi="Symbol" w:hint="default"/>
+      </w:rPr>
+    </w:lvl>
+    <w:lvl w:ilvl="4" w:tplc="04090003" w:tentative="1">
+      <w:start w:val="1"/>
+      <w:numFmt w:val="bullet"/>
+      <w:lvlText w:val="o"/>
+      <w:lvlJc w:val="left"/>
+      <w:pPr>
+        <w:ind w:left="3600" w:hanging="360"/>
+      </w:pPr>
+      <w:rPr>
+        <w:rFonts w:ascii="Courier New" w:hAnsi="Courier New" w:cs="Courier New" w:hint="default"/>
+      </w:rPr>
+    </w:lvl>
+    <w:lvl w:ilvl="5" w:tplc="04090005" w:tentative="1">
+      <w:start w:val="1"/>
+      <w:numFmt w:val="bullet"/>
+      <w:lvlText w:val=""/>
+      <w:lvlJc w:val="left"/>
+      <w:pPr>
+        <w:ind w:left="4320" w:hanging="360"/>
+      </w:pPr>
+      <w:rPr>
+        <w:rFonts w:ascii="Wingdings" w:hAnsi="Wingdings" w:hint="default"/>
+      </w:rPr>
+    </w:lvl>
+    <w:lvl w:ilvl="6" w:tplc="04090001" w:tentative="1">
+      <w:start w:val="1"/>
+      <w:numFmt w:val="bullet"/>
+      <w:lvlText w:val=""/>
+      <w:lvlJc w:val="left"/>
+      <w:pPr>
+        <w:ind w:left="5040" w:hanging="360"/>
+      </w:pPr>
+      <w:rPr>
+        <w:rFonts w:ascii="Symbol" w:hAnsi="Symbol" w:hint="default"/>
+      </w:rPr>
+    </w:lvl>
+    <w:lvl w:ilvl="7" w:tplc="04090003" w:tentative="1">
+      <w:start w:val="1"/>
+      <w:numFmt w:val="bullet"/>
+      <w:lvlText w:val="o"/>
+      <w:lvlJc w:val="left"/>
+      <w:pPr>
+        <w:ind w:left="5760" w:hanging="360"/>
+      </w:pPr>
+      <w:rPr>
+        <w:rFonts w:ascii="Courier New" w:hAnsi="Courier New" w:cs="Courier New" w:hint="default"/>
+      </w:rPr>
+    </w:lvl>
+    <w:lvl w:ilvl="8" w:tplc="04090005" w:tentative="1">
+      <w:start w:val="1"/>
+      <w:numFmt w:val="bullet"/>
+      <w:lvlText w:val=""/>
+      <w:lvlJc w:val="left"/>
+      <w:pPr>
+        <w:ind w:left="6480" w:hanging="360"/>
+      </w:pPr>
+      <w:rPr>
+        <w:rFonts w:ascii="Wingdings" w:hAnsi="Wingdings" w:hint="default"/>
+      </w:rPr>
     </w:lvl>
   </w:abstractNum>
   <w:num w:numId="1">
@@ -10919,7 +11137,7 @@
     <w:abstractNumId w:val="6"/>
   </w:num>
   <w:num w:numId="3">
-    <w:abstractNumId w:val="10"/>
+    <w:abstractNumId w:val="12"/>
   </w:num>
   <w:num w:numId="4">
     <w:abstractNumId w:val="0"/>
@@ -10940,7 +11158,7 @@
     <w:abstractNumId w:val="1"/>
   </w:num>
   <w:num w:numId="10">
-    <w:abstractNumId w:val="12"/>
+    <w:abstractNumId w:val="14"/>
   </w:num>
   <w:num w:numId="11">
     <w:abstractNumId w:val="8"/>
@@ -10949,7 +11167,16 @@
     <w:abstractNumId w:val="2"/>
   </w:num>
   <w:num w:numId="13">
+    <w:abstractNumId w:val="13"/>
+  </w:num>
+  <w:num w:numId="14">
+    <w:abstractNumId w:val="15"/>
+  </w:num>
+  <w:num w:numId="15">
     <w:abstractNumId w:val="11"/>
+  </w:num>
+  <w:num w:numId="16">
+    <w:abstractNumId w:val="10"/>
   </w:num>
 </w:numbering>
 </file>

</xml_diff>